<commit_message>
Toegevoegd van feedback forms
</commit_message>
<xml_diff>
--- a/Sjablonen/Sjablonen/Sjabloon 7 - Overleg voeren.docx
+++ b/Sjablonen/Sjablonen/Sjabloon 7 - Overleg voeren.docx
@@ -229,9 +229,6 @@
                             <w:r>
                               <w:t xml:space="preserve">Geschreven door (voor- en achternaam): </w:t>
                             </w:r>
-                            <w:r>
-                              <w:t xml:space="preserve"> De gehele stamgroep</w:t>
-                            </w:r>
                           </w:p>
                           <w:p>
                             <w:pPr>
@@ -239,9 +236,6 @@
                             </w:pPr>
                             <w:r>
                               <w:t xml:space="preserve">Gecontroleerd door (voor- en achternaam): </w:t>
-                            </w:r>
-                            <w:r>
-                              <w:t xml:space="preserve"> Luuk van Norden</w:t>
                             </w:r>
                           </w:p>
                           <w:p>
@@ -251,9 +245,6 @@
                             <w:r>
                               <w:t xml:space="preserve">Datum: </w:t>
                             </w:r>
-                            <w:r>
-                              <w:t>13-12-24</w:t>
-                            </w:r>
                           </w:p>
                           <w:p>
                             <w:pPr>
@@ -261,9 +252,6 @@
                             </w:pPr>
                             <w:r>
                               <w:t xml:space="preserve">Versie: </w:t>
-                            </w:r>
-                            <w:r>
-                              <w:t>1</w:t>
                             </w:r>
                           </w:p>
                         </w:txbxContent>
@@ -299,9 +287,6 @@
                       <w:r>
                         <w:t xml:space="preserve">Geschreven door (voor- en achternaam): </w:t>
                       </w:r>
-                      <w:r>
-                        <w:t xml:space="preserve"> De gehele stamgroep</w:t>
-                      </w:r>
                     </w:p>
                     <w:p>
                       <w:pPr>
@@ -309,9 +294,6 @@
                       </w:pPr>
                       <w:r>
                         <w:t xml:space="preserve">Gecontroleerd door (voor- en achternaam): </w:t>
-                      </w:r>
-                      <w:r>
-                        <w:t xml:space="preserve"> Luuk van Norden</w:t>
                       </w:r>
                     </w:p>
                     <w:p>
@@ -321,9 +303,6 @@
                       <w:r>
                         <w:t xml:space="preserve">Datum: </w:t>
                       </w:r>
-                      <w:r>
-                        <w:t>13-12-24</w:t>
-                      </w:r>
                     </w:p>
                     <w:p>
                       <w:pPr>
@@ -331,9 +310,6 @@
                       </w:pPr>
                       <w:r>
                         <w:t xml:space="preserve">Versie: </w:t>
-                      </w:r>
-                      <w:r>
-                        <w:t>1</w:t>
                       </w:r>
                     </w:p>
                   </w:txbxContent>
@@ -394,10 +370,11 @@
           <w:docPartUnique/>
         </w:docPartObj>
       </w:sdtPr>
+      <w:sdtEndPr/>
       <w:sdtContent>
         <w:p>
           <w:pPr>
-            <w:pStyle w:val="TOCHeading"/>
+            <w:pStyle w:val="Kopvaninhoudsopgave"/>
           </w:pPr>
           <w:r>
             <w:t>Inhoud</w:t>
@@ -405,7 +382,7 @@
         </w:p>
         <w:p>
           <w:pPr>
-            <w:pStyle w:val="TOC1"/>
+            <w:pStyle w:val="Inhopg1"/>
             <w:tabs>
               <w:tab w:val="right" w:leader="dot" w:pos="9062"/>
             </w:tabs>
@@ -488,7 +465,7 @@
         </w:p>
         <w:p>
           <w:pPr>
-            <w:pStyle w:val="TOC1"/>
+            <w:pStyle w:val="Inhopg1"/>
             <w:tabs>
               <w:tab w:val="right" w:leader="dot" w:pos="9062"/>
             </w:tabs>
@@ -586,7 +563,7 @@
     </w:p>
     <w:p>
       <w:pPr>
-        <w:pStyle w:val="Heading1"/>
+        <w:pStyle w:val="Kop1"/>
         <w:jc w:val="left"/>
       </w:pPr>
       <w:bookmarkStart w:id="0" w:name="_Toc182472545"/>
@@ -746,7 +723,7 @@
     </w:p>
     <w:p>
       <w:pPr>
-        <w:pStyle w:val="ListParagraph"/>
+        <w:pStyle w:val="Lijstalinea"/>
         <w:numPr>
           <w:ilvl w:val="0"/>
           <w:numId w:val="10"/>
@@ -779,7 +756,7 @@
     </w:p>
     <w:p>
       <w:pPr>
-        <w:pStyle w:val="ListParagraph"/>
+        <w:pStyle w:val="Lijstalinea"/>
         <w:numPr>
           <w:ilvl w:val="0"/>
           <w:numId w:val="10"/>
@@ -812,7 +789,7 @@
     </w:p>
     <w:p>
       <w:pPr>
-        <w:pStyle w:val="ListParagraph"/>
+        <w:pStyle w:val="Lijstalinea"/>
         <w:numPr>
           <w:ilvl w:val="0"/>
           <w:numId w:val="10"/>
@@ -845,7 +822,7 @@
     </w:p>
     <w:p>
       <w:pPr>
-        <w:pStyle w:val="ListParagraph"/>
+        <w:pStyle w:val="Lijstalinea"/>
         <w:numPr>
           <w:ilvl w:val="0"/>
           <w:numId w:val="10"/>
@@ -878,7 +855,7 @@
     </w:p>
     <w:p>
       <w:pPr>
-        <w:pStyle w:val="ListParagraph"/>
+        <w:pStyle w:val="Lijstalinea"/>
         <w:numPr>
           <w:ilvl w:val="0"/>
           <w:numId w:val="10"/>
@@ -925,7 +902,7 @@
     </w:p>
     <w:p>
       <w:pPr>
-        <w:pStyle w:val="ListParagraph"/>
+        <w:pStyle w:val="Lijstalinea"/>
         <w:numPr>
           <w:ilvl w:val="0"/>
           <w:numId w:val="10"/>
@@ -978,7 +955,7 @@
     </w:p>
     <w:p>
       <w:pPr>
-        <w:pStyle w:val="ListParagraph"/>
+        <w:pStyle w:val="Lijstalinea"/>
         <w:numPr>
           <w:ilvl w:val="0"/>
           <w:numId w:val="10"/>
@@ -1053,7 +1030,7 @@
     </w:p>
     <w:p>
       <w:pPr>
-        <w:pStyle w:val="ListParagraph"/>
+        <w:pStyle w:val="Lijstalinea"/>
         <w:numPr>
           <w:ilvl w:val="0"/>
           <w:numId w:val="10"/>
@@ -1145,7 +1122,7 @@
     </w:p>
     <w:p>
       <w:pPr>
-        <w:pStyle w:val="ListParagraph"/>
+        <w:pStyle w:val="Lijstalinea"/>
         <w:numPr>
           <w:ilvl w:val="0"/>
           <w:numId w:val="10"/>
@@ -1194,7 +1171,7 @@
     </w:p>
     <w:p>
       <w:pPr>
-        <w:pStyle w:val="ListParagraph"/>
+        <w:pStyle w:val="Lijstalinea"/>
         <w:numPr>
           <w:ilvl w:val="0"/>
           <w:numId w:val="10"/>
@@ -1234,7 +1211,7 @@
     </w:p>
     <w:p>
       <w:pPr>
-        <w:pStyle w:val="ListParagraph"/>
+        <w:pStyle w:val="Lijstalinea"/>
         <w:numPr>
           <w:ilvl w:val="0"/>
           <w:numId w:val="10"/>
@@ -1286,26 +1263,26 @@
     <w:p>
       <w:pPr>
         <w:rPr>
-          <w:rStyle w:val="Heading2Char"/>
+          <w:rStyle w:val="Kop2Char"/>
           <w:i/>
         </w:rPr>
       </w:pPr>
       <w:r>
         <w:rPr>
-          <w:rStyle w:val="Heading2Char"/>
+          <w:rStyle w:val="Kop2Char"/>
         </w:rPr>
         <w:br w:type="page"/>
       </w:r>
     </w:p>
     <w:p>
       <w:pPr>
-        <w:pStyle w:val="Heading1"/>
+        <w:pStyle w:val="Kop1"/>
         <w:jc w:val="left"/>
       </w:pPr>
       <w:bookmarkStart w:id="1" w:name="_Toc182472546"/>
       <w:r>
         <w:rPr>
-          <w:rStyle w:val="Heading2Char"/>
+          <w:rStyle w:val="Kop2Char"/>
         </w:rPr>
         <w:lastRenderedPageBreak/>
         <w:t>Notulen van de vergadering</w:t>
@@ -1340,429 +1317,6 @@
           <w:color w:val="000000" w:themeColor="text1"/>
         </w:rPr>
         <w:t>Geef hier de notulen van de vergadering weer.</w:t>
-      </w:r>
-    </w:p>
-    <w:p>
-      <w:pPr>
-        <w:rPr>
-          <w:rFonts w:cstheme="minorHAnsi"/>
-          <w:b/>
-          <w:bCs/>
-          <w:color w:val="000000" w:themeColor="text1"/>
-        </w:rPr>
-      </w:pPr>
-    </w:p>
-    <w:p>
-      <w:pPr>
-        <w:rPr>
-          <w:rFonts w:cstheme="minorHAnsi"/>
-          <w:color w:val="000000" w:themeColor="text1"/>
-        </w:rPr>
-      </w:pPr>
-      <w:r>
-        <w:rPr>
-          <w:rFonts w:cstheme="minorHAnsi"/>
-          <w:b/>
-          <w:bCs/>
-          <w:color w:val="000000" w:themeColor="text1"/>
-        </w:rPr>
-        <w:t>Agenda:</w:t>
-      </w:r>
-    </w:p>
-    <w:p>
-      <w:pPr>
-        <w:numPr>
-          <w:ilvl w:val="0"/>
-          <w:numId w:val="16"/>
-        </w:numPr>
-        <w:rPr>
-          <w:rFonts w:cstheme="minorHAnsi"/>
-          <w:color w:val="000000" w:themeColor="text1"/>
-        </w:rPr>
-      </w:pPr>
-      <w:r>
-        <w:rPr>
-          <w:rFonts w:cstheme="minorHAnsi"/>
-          <w:b/>
-          <w:bCs/>
-          <w:color w:val="000000" w:themeColor="text1"/>
-        </w:rPr>
-        <w:t>Sprint 2</w:t>
-      </w:r>
-    </w:p>
-    <w:p>
-      <w:pPr>
-        <w:numPr>
-          <w:ilvl w:val="0"/>
-          <w:numId w:val="17"/>
-        </w:numPr>
-        <w:rPr>
-          <w:rFonts w:cstheme="minorHAnsi"/>
-          <w:color w:val="000000" w:themeColor="text1"/>
-        </w:rPr>
-      </w:pPr>
-      <w:r>
-        <w:rPr>
-          <w:rFonts w:cstheme="minorHAnsi"/>
-          <w:i/>
-          <w:iCs/>
-          <w:color w:val="000000" w:themeColor="text1"/>
-        </w:rPr>
-        <w:t>Maandag starten met een overleg waar we taak verdeling en ook de progressie bespreken</w:t>
-      </w:r>
-    </w:p>
-    <w:p>
-      <w:pPr>
-        <w:numPr>
-          <w:ilvl w:val="0"/>
-          <w:numId w:val="17"/>
-        </w:numPr>
-        <w:rPr>
-          <w:rFonts w:cstheme="minorHAnsi"/>
-          <w:color w:val="000000" w:themeColor="text1"/>
-        </w:rPr>
-      </w:pPr>
-      <w:r>
-        <w:rPr>
-          <w:rFonts w:cstheme="minorHAnsi"/>
-          <w:i/>
-          <w:iCs/>
-          <w:color w:val="000000" w:themeColor="text1"/>
-        </w:rPr>
-        <w:t>Dinsdag verder met je eigen werk, Altijd mogelijk om vragen te stellen</w:t>
-      </w:r>
-    </w:p>
-    <w:p>
-      <w:pPr>
-        <w:numPr>
-          <w:ilvl w:val="0"/>
-          <w:numId w:val="17"/>
-        </w:numPr>
-        <w:rPr>
-          <w:rFonts w:cstheme="minorHAnsi"/>
-          <w:color w:val="000000" w:themeColor="text1"/>
-        </w:rPr>
-      </w:pPr>
-      <w:r>
-        <w:rPr>
-          <w:rFonts w:cstheme="minorHAnsi"/>
-          <w:i/>
-          <w:iCs/>
-          <w:color w:val="000000" w:themeColor="text1"/>
-        </w:rPr>
-        <w:t>Woensdag progressie rapport</w:t>
-      </w:r>
-    </w:p>
-    <w:p>
-      <w:pPr>
-        <w:numPr>
-          <w:ilvl w:val="0"/>
-          <w:numId w:val="17"/>
-        </w:numPr>
-        <w:rPr>
-          <w:rFonts w:cstheme="minorHAnsi"/>
-          <w:color w:val="000000" w:themeColor="text1"/>
-        </w:rPr>
-      </w:pPr>
-      <w:r>
-        <w:rPr>
-          <w:rFonts w:cstheme="minorHAnsi"/>
-          <w:i/>
-          <w:iCs/>
-          <w:color w:val="000000" w:themeColor="text1"/>
-        </w:rPr>
-        <w:t>Donderdag testen van onze nieuw gemaakte dingen</w:t>
-      </w:r>
-    </w:p>
-    <w:p>
-      <w:pPr>
-        <w:numPr>
-          <w:ilvl w:val="0"/>
-          <w:numId w:val="17"/>
-        </w:numPr>
-        <w:rPr>
-          <w:rFonts w:cstheme="minorHAnsi"/>
-          <w:color w:val="000000" w:themeColor="text1"/>
-        </w:rPr>
-      </w:pPr>
-      <w:r>
-        <w:rPr>
-          <w:rFonts w:cstheme="minorHAnsi"/>
-          <w:i/>
-          <w:iCs/>
-          <w:color w:val="000000" w:themeColor="text1"/>
-        </w:rPr>
-        <w:t>Vrijdag kleine meeting over de reflectie van de week</w:t>
-      </w:r>
-    </w:p>
-    <w:p>
-      <w:pPr>
-        <w:ind w:left="720"/>
-        <w:rPr>
-          <w:rFonts w:cstheme="minorHAnsi"/>
-          <w:color w:val="000000" w:themeColor="text1"/>
-        </w:rPr>
-      </w:pPr>
-    </w:p>
-    <w:p>
-      <w:pPr>
-        <w:numPr>
-          <w:ilvl w:val="0"/>
-          <w:numId w:val="18"/>
-        </w:numPr>
-        <w:rPr>
-          <w:rFonts w:cstheme="minorHAnsi"/>
-          <w:color w:val="000000" w:themeColor="text1"/>
-        </w:rPr>
-      </w:pPr>
-      <w:r>
-        <w:rPr>
-          <w:rFonts w:cstheme="minorHAnsi"/>
-          <w:b/>
-          <w:bCs/>
-          <w:color w:val="000000" w:themeColor="text1"/>
-        </w:rPr>
-        <w:t>Sprint 3</w:t>
-      </w:r>
-    </w:p>
-    <w:p>
-      <w:pPr>
-        <w:numPr>
-          <w:ilvl w:val="0"/>
-          <w:numId w:val="19"/>
-        </w:numPr>
-        <w:rPr>
-          <w:rFonts w:cstheme="minorHAnsi"/>
-          <w:color w:val="000000" w:themeColor="text1"/>
-        </w:rPr>
-      </w:pPr>
-      <w:r>
-        <w:rPr>
-          <w:rFonts w:cstheme="minorHAnsi"/>
-          <w:i/>
-          <w:iCs/>
-          <w:color w:val="000000" w:themeColor="text1"/>
-        </w:rPr>
-        <w:t>Maandag starten met een overleg waar we taak verdeling en ook de progressie bespreken</w:t>
-      </w:r>
-    </w:p>
-    <w:p>
-      <w:pPr>
-        <w:numPr>
-          <w:ilvl w:val="0"/>
-          <w:numId w:val="19"/>
-        </w:numPr>
-        <w:rPr>
-          <w:rFonts w:cstheme="minorHAnsi"/>
-          <w:color w:val="000000" w:themeColor="text1"/>
-        </w:rPr>
-      </w:pPr>
-      <w:r>
-        <w:rPr>
-          <w:rFonts w:cstheme="minorHAnsi"/>
-          <w:i/>
-          <w:iCs/>
-          <w:color w:val="000000" w:themeColor="text1"/>
-        </w:rPr>
-        <w:t>Dinsdag verder met je eigen werk, Altijd mogelijk om vragen te stellen</w:t>
-      </w:r>
-    </w:p>
-    <w:p>
-      <w:pPr>
-        <w:numPr>
-          <w:ilvl w:val="0"/>
-          <w:numId w:val="19"/>
-        </w:numPr>
-        <w:rPr>
-          <w:rFonts w:cstheme="minorHAnsi"/>
-          <w:color w:val="000000" w:themeColor="text1"/>
-        </w:rPr>
-      </w:pPr>
-      <w:r>
-        <w:rPr>
-          <w:rFonts w:cstheme="minorHAnsi"/>
-          <w:i/>
-          <w:iCs/>
-          <w:color w:val="000000" w:themeColor="text1"/>
-        </w:rPr>
-        <w:t>Woensdag progressie rapport</w:t>
-      </w:r>
-    </w:p>
-    <w:p>
-      <w:pPr>
-        <w:numPr>
-          <w:ilvl w:val="0"/>
-          <w:numId w:val="19"/>
-        </w:numPr>
-        <w:rPr>
-          <w:rFonts w:cstheme="minorHAnsi"/>
-          <w:color w:val="000000" w:themeColor="text1"/>
-        </w:rPr>
-      </w:pPr>
-      <w:r>
-        <w:rPr>
-          <w:rFonts w:cstheme="minorHAnsi"/>
-          <w:i/>
-          <w:iCs/>
-          <w:color w:val="000000" w:themeColor="text1"/>
-        </w:rPr>
-        <w:t>Donderdag testen van onze nieuw gemaakte dingen</w:t>
-      </w:r>
-    </w:p>
-    <w:p>
-      <w:pPr>
-        <w:numPr>
-          <w:ilvl w:val="0"/>
-          <w:numId w:val="19"/>
-        </w:numPr>
-        <w:rPr>
-          <w:rFonts w:cstheme="minorHAnsi"/>
-          <w:color w:val="000000" w:themeColor="text1"/>
-        </w:rPr>
-      </w:pPr>
-      <w:r>
-        <w:rPr>
-          <w:rFonts w:cstheme="minorHAnsi"/>
-          <w:i/>
-          <w:iCs/>
-          <w:color w:val="000000" w:themeColor="text1"/>
-        </w:rPr>
-        <w:t>Vrijdag kleine meeting over de reflectie van de week</w:t>
-      </w:r>
-    </w:p>
-    <w:p>
-      <w:pPr>
-        <w:ind w:left="720"/>
-        <w:rPr>
-          <w:rFonts w:cstheme="minorHAnsi"/>
-          <w:color w:val="000000" w:themeColor="text1"/>
-        </w:rPr>
-      </w:pPr>
-    </w:p>
-    <w:p>
-      <w:pPr>
-        <w:numPr>
-          <w:ilvl w:val="0"/>
-          <w:numId w:val="20"/>
-        </w:numPr>
-        <w:rPr>
-          <w:rFonts w:cstheme="minorHAnsi"/>
-          <w:color w:val="000000" w:themeColor="text1"/>
-        </w:rPr>
-      </w:pPr>
-      <w:r>
-        <w:rPr>
-          <w:rFonts w:cstheme="minorHAnsi"/>
-          <w:b/>
-          <w:bCs/>
-          <w:color w:val="000000" w:themeColor="text1"/>
-        </w:rPr>
-        <w:t>Sprint 4</w:t>
-      </w:r>
-    </w:p>
-    <w:p>
-      <w:pPr>
-        <w:numPr>
-          <w:ilvl w:val="0"/>
-          <w:numId w:val="21"/>
-        </w:numPr>
-        <w:rPr>
-          <w:rFonts w:cstheme="minorHAnsi"/>
-          <w:color w:val="000000" w:themeColor="text1"/>
-        </w:rPr>
-      </w:pPr>
-      <w:r>
-        <w:rPr>
-          <w:rFonts w:cstheme="minorHAnsi"/>
-          <w:i/>
-          <w:iCs/>
-          <w:color w:val="000000" w:themeColor="text1"/>
-        </w:rPr>
-        <w:t>Maandag starten met een overleg waar we taak verdeling en ook de progressie bespreken</w:t>
-      </w:r>
-    </w:p>
-    <w:p>
-      <w:pPr>
-        <w:numPr>
-          <w:ilvl w:val="0"/>
-          <w:numId w:val="21"/>
-        </w:numPr>
-        <w:rPr>
-          <w:rFonts w:cstheme="minorHAnsi"/>
-          <w:color w:val="000000" w:themeColor="text1"/>
-        </w:rPr>
-      </w:pPr>
-      <w:r>
-        <w:rPr>
-          <w:rFonts w:cstheme="minorHAnsi"/>
-          <w:i/>
-          <w:iCs/>
-          <w:color w:val="000000" w:themeColor="text1"/>
-        </w:rPr>
-        <w:t>Dinsdag verder met je eigen werk, Altijd mogelijk om vragen te stellen</w:t>
-      </w:r>
-    </w:p>
-    <w:p>
-      <w:pPr>
-        <w:numPr>
-          <w:ilvl w:val="0"/>
-          <w:numId w:val="21"/>
-        </w:numPr>
-        <w:rPr>
-          <w:rFonts w:cstheme="minorHAnsi"/>
-          <w:color w:val="000000" w:themeColor="text1"/>
-        </w:rPr>
-      </w:pPr>
-      <w:r>
-        <w:rPr>
-          <w:rFonts w:cstheme="minorHAnsi"/>
-          <w:i/>
-          <w:iCs/>
-          <w:color w:val="000000" w:themeColor="text1"/>
-        </w:rPr>
-        <w:t>Woensdag testen &amp; progressie rapport</w:t>
-      </w:r>
-    </w:p>
-    <w:p>
-      <w:pPr>
-        <w:numPr>
-          <w:ilvl w:val="0"/>
-          <w:numId w:val="21"/>
-        </w:numPr>
-        <w:rPr>
-          <w:rFonts w:cstheme="minorHAnsi"/>
-          <w:color w:val="000000" w:themeColor="text1"/>
-        </w:rPr>
-      </w:pPr>
-      <w:r>
-        <w:rPr>
-          <w:rFonts w:cstheme="minorHAnsi"/>
-          <w:i/>
-          <w:iCs/>
-          <w:color w:val="000000" w:themeColor="text1"/>
-        </w:rPr>
-        <w:t>Donderdag maken van presentatie</w:t>
-      </w:r>
-    </w:p>
-    <w:p>
-      <w:pPr>
-        <w:numPr>
-          <w:ilvl w:val="0"/>
-          <w:numId w:val="21"/>
-        </w:numPr>
-        <w:rPr>
-          <w:rFonts w:cstheme="minorHAnsi"/>
-          <w:color w:val="000000" w:themeColor="text1"/>
-        </w:rPr>
-      </w:pPr>
-      <w:r>
-        <w:rPr>
-          <w:rFonts w:cstheme="minorHAnsi"/>
-          <w:i/>
-          <w:iCs/>
-          <w:color w:val="000000" w:themeColor="text1"/>
-        </w:rPr>
-        <w:t>Vrijdag presenteren van ons eind product</w:t>
       </w:r>
     </w:p>
     <w:p>
@@ -2134,7 +1688,7 @@
 <w:hdr xmlns:wpc="http://schemas.microsoft.com/office/word/2010/wordprocessingCanvas" xmlns:cx="http://schemas.microsoft.com/office/drawing/2014/chartex" xmlns:cx1="http://schemas.microsoft.com/office/drawing/2015/9/8/chartex" xmlns:cx2="http://schemas.microsoft.com/office/drawing/2015/10/21/chartex" xmlns:cx3="http://schemas.microsoft.com/office/drawing/2016/5/9/chartex" xmlns:cx4="http://schemas.microsoft.com/office/drawing/2016/5/10/chartex" xmlns:cx5="http://schemas.microsoft.com/office/drawing/2016/5/11/chartex" xmlns:cx6="http://schemas.microsoft.com/office/drawing/2016/5/12/chartex" xmlns:cx7="http://schemas.microsoft.com/office/drawing/2016/5/13/chartex" xmlns:cx8="http://schemas.microsoft.com/office/drawing/2016/5/14/chartex" xmlns:mc="http://schemas.openxmlformats.org/markup-compatibility/2006" xmlns:aink="http://schemas.microsoft.com/office/drawing/2016/ink" xmlns:am3d="http://schemas.microsoft.com/office/drawing/2017/model3d" xmlns:o="urn:schemas-microsoft-com:office:office" xmlns:oel="http://schemas.microsoft.com/office/2019/extlst" xmlns:r="http://schemas.openxmlformats.org/officeDocument/2006/relationships" xmlns:m="http://schemas.openxmlformats.org/officeDocument/2006/math" xmlns:v="urn:schemas-microsoft-com:vml" xmlns:wp14="http://schemas.microsoft.com/office/word/2010/wordprocessingDrawing" xmlns:wp="http://schemas.openxmlformats.org/drawingml/2006/wordprocessingDrawing" xmlns:w10="urn:schemas-microsoft-com:office:word" xmlns:w="http://schemas.openxmlformats.org/wordprocessingml/2006/main" xmlns:w14="http://schemas.microsoft.com/office/word/2010/wordml" xmlns:w15="http://schemas.microsoft.com/office/word/2012/wordml" xmlns:w16cex="http://schemas.microsoft.com/office/word/2018/wordml/cex" xmlns:w16cid="http://schemas.microsoft.com/office/word/2016/wordml/cid" xmlns:w16="http://schemas.microsoft.com/office/word/2018/wordml" xmlns:w16du="http://schemas.microsoft.com/office/word/2023/wordml/word16du" xmlns:w16sdtdh="http://schemas.microsoft.com/office/word/2020/wordml/sdtdatahash" xmlns:w16se="http://schemas.microsoft.com/office/word/2015/wordml/symex" xmlns:wpg="http://schemas.microsoft.com/office/word/2010/wordprocessingGroup" xmlns:wpi="http://schemas.microsoft.com/office/word/2010/wordprocessingInk" xmlns:wne="http://schemas.microsoft.com/office/word/2006/wordml" xmlns:wps="http://schemas.microsoft.com/office/word/2010/wordprocessingShape" mc:Ignorable="w14 w15 w16se w16cid w16 w16cex w16sdtdh w16du wp14">
   <w:p>
     <w:pPr>
-      <w:pStyle w:val="Header"/>
+      <w:pStyle w:val="Koptekst"/>
       <w:jc w:val="center"/>
     </w:pPr>
     <w:r>
@@ -2193,7 +1747,7 @@
   </w:p>
   <w:p>
     <w:pPr>
-      <w:pStyle w:val="Header"/>
+      <w:pStyle w:val="Koptekst"/>
     </w:pPr>
   </w:p>
 </w:hdr>
@@ -2700,155 +2254,6 @@
     </w:lvl>
   </w:abstractNum>
   <w:abstractNum w:abstractNumId="5" w15:restartNumberingAfterBreak="0">
-    <w:nsid w:val="166F46CB"/>
-    <w:multiLevelType w:val="multilevel"/>
-    <w:tmpl w:val="3C8419B2"/>
-    <w:lvl w:ilvl="0">
-      <w:start w:val="1"/>
-      <w:numFmt w:val="bullet"/>
-      <w:lvlText w:val=""/>
-      <w:lvlJc w:val="left"/>
-      <w:pPr>
-        <w:tabs>
-          <w:tab w:val="num" w:pos="720"/>
-        </w:tabs>
-        <w:ind w:left="720" w:hanging="360"/>
-      </w:pPr>
-      <w:rPr>
-        <w:rFonts w:ascii="Symbol" w:hAnsi="Symbol" w:hint="default"/>
-        <w:sz w:val="20"/>
-      </w:rPr>
-    </w:lvl>
-    <w:lvl w:ilvl="1" w:tentative="1">
-      <w:start w:val="1"/>
-      <w:numFmt w:val="bullet"/>
-      <w:lvlText w:val="o"/>
-      <w:lvlJc w:val="left"/>
-      <w:pPr>
-        <w:tabs>
-          <w:tab w:val="num" w:pos="1440"/>
-        </w:tabs>
-        <w:ind w:left="1440" w:hanging="360"/>
-      </w:pPr>
-      <w:rPr>
-        <w:rFonts w:ascii="Courier New" w:hAnsi="Courier New" w:hint="default"/>
-        <w:sz w:val="20"/>
-      </w:rPr>
-    </w:lvl>
-    <w:lvl w:ilvl="2" w:tentative="1">
-      <w:start w:val="1"/>
-      <w:numFmt w:val="bullet"/>
-      <w:lvlText w:val=""/>
-      <w:lvlJc w:val="left"/>
-      <w:pPr>
-        <w:tabs>
-          <w:tab w:val="num" w:pos="2160"/>
-        </w:tabs>
-        <w:ind w:left="2160" w:hanging="360"/>
-      </w:pPr>
-      <w:rPr>
-        <w:rFonts w:ascii="Wingdings" w:hAnsi="Wingdings" w:hint="default"/>
-        <w:sz w:val="20"/>
-      </w:rPr>
-    </w:lvl>
-    <w:lvl w:ilvl="3" w:tentative="1">
-      <w:start w:val="1"/>
-      <w:numFmt w:val="bullet"/>
-      <w:lvlText w:val=""/>
-      <w:lvlJc w:val="left"/>
-      <w:pPr>
-        <w:tabs>
-          <w:tab w:val="num" w:pos="2880"/>
-        </w:tabs>
-        <w:ind w:left="2880" w:hanging="360"/>
-      </w:pPr>
-      <w:rPr>
-        <w:rFonts w:ascii="Wingdings" w:hAnsi="Wingdings" w:hint="default"/>
-        <w:sz w:val="20"/>
-      </w:rPr>
-    </w:lvl>
-    <w:lvl w:ilvl="4" w:tentative="1">
-      <w:start w:val="1"/>
-      <w:numFmt w:val="bullet"/>
-      <w:lvlText w:val=""/>
-      <w:lvlJc w:val="left"/>
-      <w:pPr>
-        <w:tabs>
-          <w:tab w:val="num" w:pos="3600"/>
-        </w:tabs>
-        <w:ind w:left="3600" w:hanging="360"/>
-      </w:pPr>
-      <w:rPr>
-        <w:rFonts w:ascii="Wingdings" w:hAnsi="Wingdings" w:hint="default"/>
-        <w:sz w:val="20"/>
-      </w:rPr>
-    </w:lvl>
-    <w:lvl w:ilvl="5" w:tentative="1">
-      <w:start w:val="1"/>
-      <w:numFmt w:val="bullet"/>
-      <w:lvlText w:val=""/>
-      <w:lvlJc w:val="left"/>
-      <w:pPr>
-        <w:tabs>
-          <w:tab w:val="num" w:pos="4320"/>
-        </w:tabs>
-        <w:ind w:left="4320" w:hanging="360"/>
-      </w:pPr>
-      <w:rPr>
-        <w:rFonts w:ascii="Wingdings" w:hAnsi="Wingdings" w:hint="default"/>
-        <w:sz w:val="20"/>
-      </w:rPr>
-    </w:lvl>
-    <w:lvl w:ilvl="6" w:tentative="1">
-      <w:start w:val="1"/>
-      <w:numFmt w:val="bullet"/>
-      <w:lvlText w:val=""/>
-      <w:lvlJc w:val="left"/>
-      <w:pPr>
-        <w:tabs>
-          <w:tab w:val="num" w:pos="5040"/>
-        </w:tabs>
-        <w:ind w:left="5040" w:hanging="360"/>
-      </w:pPr>
-      <w:rPr>
-        <w:rFonts w:ascii="Wingdings" w:hAnsi="Wingdings" w:hint="default"/>
-        <w:sz w:val="20"/>
-      </w:rPr>
-    </w:lvl>
-    <w:lvl w:ilvl="7" w:tentative="1">
-      <w:start w:val="1"/>
-      <w:numFmt w:val="bullet"/>
-      <w:lvlText w:val=""/>
-      <w:lvlJc w:val="left"/>
-      <w:pPr>
-        <w:tabs>
-          <w:tab w:val="num" w:pos="5760"/>
-        </w:tabs>
-        <w:ind w:left="5760" w:hanging="360"/>
-      </w:pPr>
-      <w:rPr>
-        <w:rFonts w:ascii="Wingdings" w:hAnsi="Wingdings" w:hint="default"/>
-        <w:sz w:val="20"/>
-      </w:rPr>
-    </w:lvl>
-    <w:lvl w:ilvl="8" w:tentative="1">
-      <w:start w:val="1"/>
-      <w:numFmt w:val="bullet"/>
-      <w:lvlText w:val=""/>
-      <w:lvlJc w:val="left"/>
-      <w:pPr>
-        <w:tabs>
-          <w:tab w:val="num" w:pos="6480"/>
-        </w:tabs>
-        <w:ind w:left="6480" w:hanging="360"/>
-      </w:pPr>
-      <w:rPr>
-        <w:rFonts w:ascii="Wingdings" w:hAnsi="Wingdings" w:hint="default"/>
-        <w:sz w:val="20"/>
-      </w:rPr>
-    </w:lvl>
-  </w:abstractNum>
-  <w:abstractNum w:abstractNumId="6" w15:restartNumberingAfterBreak="0">
     <w:nsid w:val="171827E7"/>
     <w:multiLevelType w:val="hybridMultilevel"/>
     <w:tmpl w:val="22428956"/>
@@ -2961,7 +2366,7 @@
       </w:rPr>
     </w:lvl>
   </w:abstractNum>
-  <w:abstractNum w:abstractNumId="7" w15:restartNumberingAfterBreak="0">
+  <w:abstractNum w:abstractNumId="6" w15:restartNumberingAfterBreak="0">
     <w:nsid w:val="1F6C2EA7"/>
     <w:multiLevelType w:val="multilevel"/>
     <w:tmpl w:val="E04EAB0C"/>
@@ -3078,7 +2483,7 @@
       </w:pPr>
     </w:lvl>
   </w:abstractNum>
-  <w:abstractNum w:abstractNumId="8" w15:restartNumberingAfterBreak="0">
+  <w:abstractNum w:abstractNumId="7" w15:restartNumberingAfterBreak="0">
     <w:nsid w:val="20093AB7"/>
     <w:multiLevelType w:val="hybridMultilevel"/>
     <w:tmpl w:val="B218B810"/>
@@ -3173,156 +2578,7 @@
       </w:pPr>
     </w:lvl>
   </w:abstractNum>
-  <w:abstractNum w:abstractNumId="9" w15:restartNumberingAfterBreak="0">
-    <w:nsid w:val="258800C3"/>
-    <w:multiLevelType w:val="multilevel"/>
-    <w:tmpl w:val="CA3633A0"/>
-    <w:lvl w:ilvl="0">
-      <w:start w:val="1"/>
-      <w:numFmt w:val="bullet"/>
-      <w:lvlText w:val=""/>
-      <w:lvlJc w:val="left"/>
-      <w:pPr>
-        <w:tabs>
-          <w:tab w:val="num" w:pos="720"/>
-        </w:tabs>
-        <w:ind w:left="720" w:hanging="360"/>
-      </w:pPr>
-      <w:rPr>
-        <w:rFonts w:ascii="Symbol" w:hAnsi="Symbol" w:hint="default"/>
-        <w:sz w:val="20"/>
-      </w:rPr>
-    </w:lvl>
-    <w:lvl w:ilvl="1" w:tentative="1">
-      <w:start w:val="1"/>
-      <w:numFmt w:val="bullet"/>
-      <w:lvlText w:val="o"/>
-      <w:lvlJc w:val="left"/>
-      <w:pPr>
-        <w:tabs>
-          <w:tab w:val="num" w:pos="1440"/>
-        </w:tabs>
-        <w:ind w:left="1440" w:hanging="360"/>
-      </w:pPr>
-      <w:rPr>
-        <w:rFonts w:ascii="Courier New" w:hAnsi="Courier New" w:hint="default"/>
-        <w:sz w:val="20"/>
-      </w:rPr>
-    </w:lvl>
-    <w:lvl w:ilvl="2" w:tentative="1">
-      <w:start w:val="1"/>
-      <w:numFmt w:val="bullet"/>
-      <w:lvlText w:val=""/>
-      <w:lvlJc w:val="left"/>
-      <w:pPr>
-        <w:tabs>
-          <w:tab w:val="num" w:pos="2160"/>
-        </w:tabs>
-        <w:ind w:left="2160" w:hanging="360"/>
-      </w:pPr>
-      <w:rPr>
-        <w:rFonts w:ascii="Wingdings" w:hAnsi="Wingdings" w:hint="default"/>
-        <w:sz w:val="20"/>
-      </w:rPr>
-    </w:lvl>
-    <w:lvl w:ilvl="3" w:tentative="1">
-      <w:start w:val="1"/>
-      <w:numFmt w:val="bullet"/>
-      <w:lvlText w:val=""/>
-      <w:lvlJc w:val="left"/>
-      <w:pPr>
-        <w:tabs>
-          <w:tab w:val="num" w:pos="2880"/>
-        </w:tabs>
-        <w:ind w:left="2880" w:hanging="360"/>
-      </w:pPr>
-      <w:rPr>
-        <w:rFonts w:ascii="Wingdings" w:hAnsi="Wingdings" w:hint="default"/>
-        <w:sz w:val="20"/>
-      </w:rPr>
-    </w:lvl>
-    <w:lvl w:ilvl="4" w:tentative="1">
-      <w:start w:val="1"/>
-      <w:numFmt w:val="bullet"/>
-      <w:lvlText w:val=""/>
-      <w:lvlJc w:val="left"/>
-      <w:pPr>
-        <w:tabs>
-          <w:tab w:val="num" w:pos="3600"/>
-        </w:tabs>
-        <w:ind w:left="3600" w:hanging="360"/>
-      </w:pPr>
-      <w:rPr>
-        <w:rFonts w:ascii="Wingdings" w:hAnsi="Wingdings" w:hint="default"/>
-        <w:sz w:val="20"/>
-      </w:rPr>
-    </w:lvl>
-    <w:lvl w:ilvl="5" w:tentative="1">
-      <w:start w:val="1"/>
-      <w:numFmt w:val="bullet"/>
-      <w:lvlText w:val=""/>
-      <w:lvlJc w:val="left"/>
-      <w:pPr>
-        <w:tabs>
-          <w:tab w:val="num" w:pos="4320"/>
-        </w:tabs>
-        <w:ind w:left="4320" w:hanging="360"/>
-      </w:pPr>
-      <w:rPr>
-        <w:rFonts w:ascii="Wingdings" w:hAnsi="Wingdings" w:hint="default"/>
-        <w:sz w:val="20"/>
-      </w:rPr>
-    </w:lvl>
-    <w:lvl w:ilvl="6" w:tentative="1">
-      <w:start w:val="1"/>
-      <w:numFmt w:val="bullet"/>
-      <w:lvlText w:val=""/>
-      <w:lvlJc w:val="left"/>
-      <w:pPr>
-        <w:tabs>
-          <w:tab w:val="num" w:pos="5040"/>
-        </w:tabs>
-        <w:ind w:left="5040" w:hanging="360"/>
-      </w:pPr>
-      <w:rPr>
-        <w:rFonts w:ascii="Wingdings" w:hAnsi="Wingdings" w:hint="default"/>
-        <w:sz w:val="20"/>
-      </w:rPr>
-    </w:lvl>
-    <w:lvl w:ilvl="7" w:tentative="1">
-      <w:start w:val="1"/>
-      <w:numFmt w:val="bullet"/>
-      <w:lvlText w:val=""/>
-      <w:lvlJc w:val="left"/>
-      <w:pPr>
-        <w:tabs>
-          <w:tab w:val="num" w:pos="5760"/>
-        </w:tabs>
-        <w:ind w:left="5760" w:hanging="360"/>
-      </w:pPr>
-      <w:rPr>
-        <w:rFonts w:ascii="Wingdings" w:hAnsi="Wingdings" w:hint="default"/>
-        <w:sz w:val="20"/>
-      </w:rPr>
-    </w:lvl>
-    <w:lvl w:ilvl="8" w:tentative="1">
-      <w:start w:val="1"/>
-      <w:numFmt w:val="bullet"/>
-      <w:lvlText w:val=""/>
-      <w:lvlJc w:val="left"/>
-      <w:pPr>
-        <w:tabs>
-          <w:tab w:val="num" w:pos="6480"/>
-        </w:tabs>
-        <w:ind w:left="6480" w:hanging="360"/>
-      </w:pPr>
-      <w:rPr>
-        <w:rFonts w:ascii="Wingdings" w:hAnsi="Wingdings" w:hint="default"/>
-        <w:sz w:val="20"/>
-      </w:rPr>
-    </w:lvl>
-  </w:abstractNum>
-  <w:abstractNum w:abstractNumId="10" w15:restartNumberingAfterBreak="0">
+  <w:abstractNum w:abstractNumId="8" w15:restartNumberingAfterBreak="0">
     <w:nsid w:val="290D1743"/>
     <w:multiLevelType w:val="multilevel"/>
     <w:tmpl w:val="24FEA914"/>
@@ -3439,305 +2695,7 @@
       </w:pPr>
     </w:lvl>
   </w:abstractNum>
-  <w:abstractNum w:abstractNumId="11" w15:restartNumberingAfterBreak="0">
-    <w:nsid w:val="2A373C8B"/>
-    <w:multiLevelType w:val="multilevel"/>
-    <w:tmpl w:val="BFB87228"/>
-    <w:lvl w:ilvl="0">
-      <w:start w:val="1"/>
-      <w:numFmt w:val="bullet"/>
-      <w:lvlText w:val=""/>
-      <w:lvlJc w:val="left"/>
-      <w:pPr>
-        <w:tabs>
-          <w:tab w:val="num" w:pos="720"/>
-        </w:tabs>
-        <w:ind w:left="720" w:hanging="360"/>
-      </w:pPr>
-      <w:rPr>
-        <w:rFonts w:ascii="Symbol" w:hAnsi="Symbol" w:hint="default"/>
-        <w:sz w:val="20"/>
-      </w:rPr>
-    </w:lvl>
-    <w:lvl w:ilvl="1" w:tentative="1">
-      <w:start w:val="1"/>
-      <w:numFmt w:val="bullet"/>
-      <w:lvlText w:val="o"/>
-      <w:lvlJc w:val="left"/>
-      <w:pPr>
-        <w:tabs>
-          <w:tab w:val="num" w:pos="1440"/>
-        </w:tabs>
-        <w:ind w:left="1440" w:hanging="360"/>
-      </w:pPr>
-      <w:rPr>
-        <w:rFonts w:ascii="Courier New" w:hAnsi="Courier New" w:hint="default"/>
-        <w:sz w:val="20"/>
-      </w:rPr>
-    </w:lvl>
-    <w:lvl w:ilvl="2" w:tentative="1">
-      <w:start w:val="1"/>
-      <w:numFmt w:val="bullet"/>
-      <w:lvlText w:val=""/>
-      <w:lvlJc w:val="left"/>
-      <w:pPr>
-        <w:tabs>
-          <w:tab w:val="num" w:pos="2160"/>
-        </w:tabs>
-        <w:ind w:left="2160" w:hanging="360"/>
-      </w:pPr>
-      <w:rPr>
-        <w:rFonts w:ascii="Wingdings" w:hAnsi="Wingdings" w:hint="default"/>
-        <w:sz w:val="20"/>
-      </w:rPr>
-    </w:lvl>
-    <w:lvl w:ilvl="3" w:tentative="1">
-      <w:start w:val="1"/>
-      <w:numFmt w:val="bullet"/>
-      <w:lvlText w:val=""/>
-      <w:lvlJc w:val="left"/>
-      <w:pPr>
-        <w:tabs>
-          <w:tab w:val="num" w:pos="2880"/>
-        </w:tabs>
-        <w:ind w:left="2880" w:hanging="360"/>
-      </w:pPr>
-      <w:rPr>
-        <w:rFonts w:ascii="Wingdings" w:hAnsi="Wingdings" w:hint="default"/>
-        <w:sz w:val="20"/>
-      </w:rPr>
-    </w:lvl>
-    <w:lvl w:ilvl="4" w:tentative="1">
-      <w:start w:val="1"/>
-      <w:numFmt w:val="bullet"/>
-      <w:lvlText w:val=""/>
-      <w:lvlJc w:val="left"/>
-      <w:pPr>
-        <w:tabs>
-          <w:tab w:val="num" w:pos="3600"/>
-        </w:tabs>
-        <w:ind w:left="3600" w:hanging="360"/>
-      </w:pPr>
-      <w:rPr>
-        <w:rFonts w:ascii="Wingdings" w:hAnsi="Wingdings" w:hint="default"/>
-        <w:sz w:val="20"/>
-      </w:rPr>
-    </w:lvl>
-    <w:lvl w:ilvl="5" w:tentative="1">
-      <w:start w:val="1"/>
-      <w:numFmt w:val="bullet"/>
-      <w:lvlText w:val=""/>
-      <w:lvlJc w:val="left"/>
-      <w:pPr>
-        <w:tabs>
-          <w:tab w:val="num" w:pos="4320"/>
-        </w:tabs>
-        <w:ind w:left="4320" w:hanging="360"/>
-      </w:pPr>
-      <w:rPr>
-        <w:rFonts w:ascii="Wingdings" w:hAnsi="Wingdings" w:hint="default"/>
-        <w:sz w:val="20"/>
-      </w:rPr>
-    </w:lvl>
-    <w:lvl w:ilvl="6" w:tentative="1">
-      <w:start w:val="1"/>
-      <w:numFmt w:val="bullet"/>
-      <w:lvlText w:val=""/>
-      <w:lvlJc w:val="left"/>
-      <w:pPr>
-        <w:tabs>
-          <w:tab w:val="num" w:pos="5040"/>
-        </w:tabs>
-        <w:ind w:left="5040" w:hanging="360"/>
-      </w:pPr>
-      <w:rPr>
-        <w:rFonts w:ascii="Wingdings" w:hAnsi="Wingdings" w:hint="default"/>
-        <w:sz w:val="20"/>
-      </w:rPr>
-    </w:lvl>
-    <w:lvl w:ilvl="7" w:tentative="1">
-      <w:start w:val="1"/>
-      <w:numFmt w:val="bullet"/>
-      <w:lvlText w:val=""/>
-      <w:lvlJc w:val="left"/>
-      <w:pPr>
-        <w:tabs>
-          <w:tab w:val="num" w:pos="5760"/>
-        </w:tabs>
-        <w:ind w:left="5760" w:hanging="360"/>
-      </w:pPr>
-      <w:rPr>
-        <w:rFonts w:ascii="Wingdings" w:hAnsi="Wingdings" w:hint="default"/>
-        <w:sz w:val="20"/>
-      </w:rPr>
-    </w:lvl>
-    <w:lvl w:ilvl="8" w:tentative="1">
-      <w:start w:val="1"/>
-      <w:numFmt w:val="bullet"/>
-      <w:lvlText w:val=""/>
-      <w:lvlJc w:val="left"/>
-      <w:pPr>
-        <w:tabs>
-          <w:tab w:val="num" w:pos="6480"/>
-        </w:tabs>
-        <w:ind w:left="6480" w:hanging="360"/>
-      </w:pPr>
-      <w:rPr>
-        <w:rFonts w:ascii="Wingdings" w:hAnsi="Wingdings" w:hint="default"/>
-        <w:sz w:val="20"/>
-      </w:rPr>
-    </w:lvl>
-  </w:abstractNum>
-  <w:abstractNum w:abstractNumId="12" w15:restartNumberingAfterBreak="0">
-    <w:nsid w:val="2E342A57"/>
-    <w:multiLevelType w:val="multilevel"/>
-    <w:tmpl w:val="1FB26830"/>
-    <w:lvl w:ilvl="0">
-      <w:start w:val="1"/>
-      <w:numFmt w:val="bullet"/>
-      <w:lvlText w:val=""/>
-      <w:lvlJc w:val="left"/>
-      <w:pPr>
-        <w:tabs>
-          <w:tab w:val="num" w:pos="720"/>
-        </w:tabs>
-        <w:ind w:left="720" w:hanging="360"/>
-      </w:pPr>
-      <w:rPr>
-        <w:rFonts w:ascii="Symbol" w:hAnsi="Symbol" w:hint="default"/>
-        <w:sz w:val="20"/>
-      </w:rPr>
-    </w:lvl>
-    <w:lvl w:ilvl="1" w:tentative="1">
-      <w:start w:val="1"/>
-      <w:numFmt w:val="bullet"/>
-      <w:lvlText w:val="o"/>
-      <w:lvlJc w:val="left"/>
-      <w:pPr>
-        <w:tabs>
-          <w:tab w:val="num" w:pos="1440"/>
-        </w:tabs>
-        <w:ind w:left="1440" w:hanging="360"/>
-      </w:pPr>
-      <w:rPr>
-        <w:rFonts w:ascii="Courier New" w:hAnsi="Courier New" w:hint="default"/>
-        <w:sz w:val="20"/>
-      </w:rPr>
-    </w:lvl>
-    <w:lvl w:ilvl="2" w:tentative="1">
-      <w:start w:val="1"/>
-      <w:numFmt w:val="bullet"/>
-      <w:lvlText w:val=""/>
-      <w:lvlJc w:val="left"/>
-      <w:pPr>
-        <w:tabs>
-          <w:tab w:val="num" w:pos="2160"/>
-        </w:tabs>
-        <w:ind w:left="2160" w:hanging="360"/>
-      </w:pPr>
-      <w:rPr>
-        <w:rFonts w:ascii="Wingdings" w:hAnsi="Wingdings" w:hint="default"/>
-        <w:sz w:val="20"/>
-      </w:rPr>
-    </w:lvl>
-    <w:lvl w:ilvl="3" w:tentative="1">
-      <w:start w:val="1"/>
-      <w:numFmt w:val="bullet"/>
-      <w:lvlText w:val=""/>
-      <w:lvlJc w:val="left"/>
-      <w:pPr>
-        <w:tabs>
-          <w:tab w:val="num" w:pos="2880"/>
-        </w:tabs>
-        <w:ind w:left="2880" w:hanging="360"/>
-      </w:pPr>
-      <w:rPr>
-        <w:rFonts w:ascii="Wingdings" w:hAnsi="Wingdings" w:hint="default"/>
-        <w:sz w:val="20"/>
-      </w:rPr>
-    </w:lvl>
-    <w:lvl w:ilvl="4" w:tentative="1">
-      <w:start w:val="1"/>
-      <w:numFmt w:val="bullet"/>
-      <w:lvlText w:val=""/>
-      <w:lvlJc w:val="left"/>
-      <w:pPr>
-        <w:tabs>
-          <w:tab w:val="num" w:pos="3600"/>
-        </w:tabs>
-        <w:ind w:left="3600" w:hanging="360"/>
-      </w:pPr>
-      <w:rPr>
-        <w:rFonts w:ascii="Wingdings" w:hAnsi="Wingdings" w:hint="default"/>
-        <w:sz w:val="20"/>
-      </w:rPr>
-    </w:lvl>
-    <w:lvl w:ilvl="5" w:tentative="1">
-      <w:start w:val="1"/>
-      <w:numFmt w:val="bullet"/>
-      <w:lvlText w:val=""/>
-      <w:lvlJc w:val="left"/>
-      <w:pPr>
-        <w:tabs>
-          <w:tab w:val="num" w:pos="4320"/>
-        </w:tabs>
-        <w:ind w:left="4320" w:hanging="360"/>
-      </w:pPr>
-      <w:rPr>
-        <w:rFonts w:ascii="Wingdings" w:hAnsi="Wingdings" w:hint="default"/>
-        <w:sz w:val="20"/>
-      </w:rPr>
-    </w:lvl>
-    <w:lvl w:ilvl="6" w:tentative="1">
-      <w:start w:val="1"/>
-      <w:numFmt w:val="bullet"/>
-      <w:lvlText w:val=""/>
-      <w:lvlJc w:val="left"/>
-      <w:pPr>
-        <w:tabs>
-          <w:tab w:val="num" w:pos="5040"/>
-        </w:tabs>
-        <w:ind w:left="5040" w:hanging="360"/>
-      </w:pPr>
-      <w:rPr>
-        <w:rFonts w:ascii="Wingdings" w:hAnsi="Wingdings" w:hint="default"/>
-        <w:sz w:val="20"/>
-      </w:rPr>
-    </w:lvl>
-    <w:lvl w:ilvl="7" w:tentative="1">
-      <w:start w:val="1"/>
-      <w:numFmt w:val="bullet"/>
-      <w:lvlText w:val=""/>
-      <w:lvlJc w:val="left"/>
-      <w:pPr>
-        <w:tabs>
-          <w:tab w:val="num" w:pos="5760"/>
-        </w:tabs>
-        <w:ind w:left="5760" w:hanging="360"/>
-      </w:pPr>
-      <w:rPr>
-        <w:rFonts w:ascii="Wingdings" w:hAnsi="Wingdings" w:hint="default"/>
-        <w:sz w:val="20"/>
-      </w:rPr>
-    </w:lvl>
-    <w:lvl w:ilvl="8" w:tentative="1">
-      <w:start w:val="1"/>
-      <w:numFmt w:val="bullet"/>
-      <w:lvlText w:val=""/>
-      <w:lvlJc w:val="left"/>
-      <w:pPr>
-        <w:tabs>
-          <w:tab w:val="num" w:pos="6480"/>
-        </w:tabs>
-        <w:ind w:left="6480" w:hanging="360"/>
-      </w:pPr>
-      <w:rPr>
-        <w:rFonts w:ascii="Wingdings" w:hAnsi="Wingdings" w:hint="default"/>
-        <w:sz w:val="20"/>
-      </w:rPr>
-    </w:lvl>
-  </w:abstractNum>
-  <w:abstractNum w:abstractNumId="13" w15:restartNumberingAfterBreak="0">
+  <w:abstractNum w:abstractNumId="9" w15:restartNumberingAfterBreak="0">
     <w:nsid w:val="309F0379"/>
     <w:multiLevelType w:val="hybridMultilevel"/>
     <w:tmpl w:val="D8F6E07A"/>
@@ -3850,156 +2808,7 @@
       </w:rPr>
     </w:lvl>
   </w:abstractNum>
-  <w:abstractNum w:abstractNumId="14" w15:restartNumberingAfterBreak="0">
-    <w:nsid w:val="373B03BA"/>
-    <w:multiLevelType w:val="multilevel"/>
-    <w:tmpl w:val="5CA482B8"/>
-    <w:lvl w:ilvl="0">
-      <w:start w:val="1"/>
-      <w:numFmt w:val="bullet"/>
-      <w:lvlText w:val=""/>
-      <w:lvlJc w:val="left"/>
-      <w:pPr>
-        <w:tabs>
-          <w:tab w:val="num" w:pos="720"/>
-        </w:tabs>
-        <w:ind w:left="720" w:hanging="360"/>
-      </w:pPr>
-      <w:rPr>
-        <w:rFonts w:ascii="Symbol" w:hAnsi="Symbol" w:hint="default"/>
-        <w:sz w:val="20"/>
-      </w:rPr>
-    </w:lvl>
-    <w:lvl w:ilvl="1" w:tentative="1">
-      <w:start w:val="1"/>
-      <w:numFmt w:val="bullet"/>
-      <w:lvlText w:val="o"/>
-      <w:lvlJc w:val="left"/>
-      <w:pPr>
-        <w:tabs>
-          <w:tab w:val="num" w:pos="1440"/>
-        </w:tabs>
-        <w:ind w:left="1440" w:hanging="360"/>
-      </w:pPr>
-      <w:rPr>
-        <w:rFonts w:ascii="Courier New" w:hAnsi="Courier New" w:hint="default"/>
-        <w:sz w:val="20"/>
-      </w:rPr>
-    </w:lvl>
-    <w:lvl w:ilvl="2" w:tentative="1">
-      <w:start w:val="1"/>
-      <w:numFmt w:val="bullet"/>
-      <w:lvlText w:val=""/>
-      <w:lvlJc w:val="left"/>
-      <w:pPr>
-        <w:tabs>
-          <w:tab w:val="num" w:pos="2160"/>
-        </w:tabs>
-        <w:ind w:left="2160" w:hanging="360"/>
-      </w:pPr>
-      <w:rPr>
-        <w:rFonts w:ascii="Wingdings" w:hAnsi="Wingdings" w:hint="default"/>
-        <w:sz w:val="20"/>
-      </w:rPr>
-    </w:lvl>
-    <w:lvl w:ilvl="3" w:tentative="1">
-      <w:start w:val="1"/>
-      <w:numFmt w:val="bullet"/>
-      <w:lvlText w:val=""/>
-      <w:lvlJc w:val="left"/>
-      <w:pPr>
-        <w:tabs>
-          <w:tab w:val="num" w:pos="2880"/>
-        </w:tabs>
-        <w:ind w:left="2880" w:hanging="360"/>
-      </w:pPr>
-      <w:rPr>
-        <w:rFonts w:ascii="Wingdings" w:hAnsi="Wingdings" w:hint="default"/>
-        <w:sz w:val="20"/>
-      </w:rPr>
-    </w:lvl>
-    <w:lvl w:ilvl="4" w:tentative="1">
-      <w:start w:val="1"/>
-      <w:numFmt w:val="bullet"/>
-      <w:lvlText w:val=""/>
-      <w:lvlJc w:val="left"/>
-      <w:pPr>
-        <w:tabs>
-          <w:tab w:val="num" w:pos="3600"/>
-        </w:tabs>
-        <w:ind w:left="3600" w:hanging="360"/>
-      </w:pPr>
-      <w:rPr>
-        <w:rFonts w:ascii="Wingdings" w:hAnsi="Wingdings" w:hint="default"/>
-        <w:sz w:val="20"/>
-      </w:rPr>
-    </w:lvl>
-    <w:lvl w:ilvl="5" w:tentative="1">
-      <w:start w:val="1"/>
-      <w:numFmt w:val="bullet"/>
-      <w:lvlText w:val=""/>
-      <w:lvlJc w:val="left"/>
-      <w:pPr>
-        <w:tabs>
-          <w:tab w:val="num" w:pos="4320"/>
-        </w:tabs>
-        <w:ind w:left="4320" w:hanging="360"/>
-      </w:pPr>
-      <w:rPr>
-        <w:rFonts w:ascii="Wingdings" w:hAnsi="Wingdings" w:hint="default"/>
-        <w:sz w:val="20"/>
-      </w:rPr>
-    </w:lvl>
-    <w:lvl w:ilvl="6" w:tentative="1">
-      <w:start w:val="1"/>
-      <w:numFmt w:val="bullet"/>
-      <w:lvlText w:val=""/>
-      <w:lvlJc w:val="left"/>
-      <w:pPr>
-        <w:tabs>
-          <w:tab w:val="num" w:pos="5040"/>
-        </w:tabs>
-        <w:ind w:left="5040" w:hanging="360"/>
-      </w:pPr>
-      <w:rPr>
-        <w:rFonts w:ascii="Wingdings" w:hAnsi="Wingdings" w:hint="default"/>
-        <w:sz w:val="20"/>
-      </w:rPr>
-    </w:lvl>
-    <w:lvl w:ilvl="7" w:tentative="1">
-      <w:start w:val="1"/>
-      <w:numFmt w:val="bullet"/>
-      <w:lvlText w:val=""/>
-      <w:lvlJc w:val="left"/>
-      <w:pPr>
-        <w:tabs>
-          <w:tab w:val="num" w:pos="5760"/>
-        </w:tabs>
-        <w:ind w:left="5760" w:hanging="360"/>
-      </w:pPr>
-      <w:rPr>
-        <w:rFonts w:ascii="Wingdings" w:hAnsi="Wingdings" w:hint="default"/>
-        <w:sz w:val="20"/>
-      </w:rPr>
-    </w:lvl>
-    <w:lvl w:ilvl="8" w:tentative="1">
-      <w:start w:val="1"/>
-      <w:numFmt w:val="bullet"/>
-      <w:lvlText w:val=""/>
-      <w:lvlJc w:val="left"/>
-      <w:pPr>
-        <w:tabs>
-          <w:tab w:val="num" w:pos="6480"/>
-        </w:tabs>
-        <w:ind w:left="6480" w:hanging="360"/>
-      </w:pPr>
-      <w:rPr>
-        <w:rFonts w:ascii="Wingdings" w:hAnsi="Wingdings" w:hint="default"/>
-        <w:sz w:val="20"/>
-      </w:rPr>
-    </w:lvl>
-  </w:abstractNum>
-  <w:abstractNum w:abstractNumId="15" w15:restartNumberingAfterBreak="0">
+  <w:abstractNum w:abstractNumId="10" w15:restartNumberingAfterBreak="0">
     <w:nsid w:val="3F44515B"/>
     <w:multiLevelType w:val="hybridMultilevel"/>
     <w:tmpl w:val="7850F14A"/>
@@ -4085,7 +2894,7 @@
       </w:pPr>
     </w:lvl>
   </w:abstractNum>
-  <w:abstractNum w:abstractNumId="16" w15:restartNumberingAfterBreak="0">
+  <w:abstractNum w:abstractNumId="11" w15:restartNumberingAfterBreak="0">
     <w:nsid w:val="454B0214"/>
     <w:multiLevelType w:val="multilevel"/>
     <w:tmpl w:val="D4C0754E"/>
@@ -4202,156 +3011,7 @@
       </w:pPr>
     </w:lvl>
   </w:abstractNum>
-  <w:abstractNum w:abstractNumId="17" w15:restartNumberingAfterBreak="0">
-    <w:nsid w:val="49643AEE"/>
-    <w:multiLevelType w:val="multilevel"/>
-    <w:tmpl w:val="180A76A4"/>
-    <w:lvl w:ilvl="0">
-      <w:start w:val="1"/>
-      <w:numFmt w:val="bullet"/>
-      <w:lvlText w:val=""/>
-      <w:lvlJc w:val="left"/>
-      <w:pPr>
-        <w:tabs>
-          <w:tab w:val="num" w:pos="720"/>
-        </w:tabs>
-        <w:ind w:left="720" w:hanging="360"/>
-      </w:pPr>
-      <w:rPr>
-        <w:rFonts w:ascii="Symbol" w:hAnsi="Symbol" w:hint="default"/>
-        <w:sz w:val="20"/>
-      </w:rPr>
-    </w:lvl>
-    <w:lvl w:ilvl="1" w:tentative="1">
-      <w:start w:val="1"/>
-      <w:numFmt w:val="bullet"/>
-      <w:lvlText w:val="o"/>
-      <w:lvlJc w:val="left"/>
-      <w:pPr>
-        <w:tabs>
-          <w:tab w:val="num" w:pos="1440"/>
-        </w:tabs>
-        <w:ind w:left="1440" w:hanging="360"/>
-      </w:pPr>
-      <w:rPr>
-        <w:rFonts w:ascii="Courier New" w:hAnsi="Courier New" w:hint="default"/>
-        <w:sz w:val="20"/>
-      </w:rPr>
-    </w:lvl>
-    <w:lvl w:ilvl="2" w:tentative="1">
-      <w:start w:val="1"/>
-      <w:numFmt w:val="bullet"/>
-      <w:lvlText w:val=""/>
-      <w:lvlJc w:val="left"/>
-      <w:pPr>
-        <w:tabs>
-          <w:tab w:val="num" w:pos="2160"/>
-        </w:tabs>
-        <w:ind w:left="2160" w:hanging="360"/>
-      </w:pPr>
-      <w:rPr>
-        <w:rFonts w:ascii="Wingdings" w:hAnsi="Wingdings" w:hint="default"/>
-        <w:sz w:val="20"/>
-      </w:rPr>
-    </w:lvl>
-    <w:lvl w:ilvl="3" w:tentative="1">
-      <w:start w:val="1"/>
-      <w:numFmt w:val="bullet"/>
-      <w:lvlText w:val=""/>
-      <w:lvlJc w:val="left"/>
-      <w:pPr>
-        <w:tabs>
-          <w:tab w:val="num" w:pos="2880"/>
-        </w:tabs>
-        <w:ind w:left="2880" w:hanging="360"/>
-      </w:pPr>
-      <w:rPr>
-        <w:rFonts w:ascii="Wingdings" w:hAnsi="Wingdings" w:hint="default"/>
-        <w:sz w:val="20"/>
-      </w:rPr>
-    </w:lvl>
-    <w:lvl w:ilvl="4" w:tentative="1">
-      <w:start w:val="1"/>
-      <w:numFmt w:val="bullet"/>
-      <w:lvlText w:val=""/>
-      <w:lvlJc w:val="left"/>
-      <w:pPr>
-        <w:tabs>
-          <w:tab w:val="num" w:pos="3600"/>
-        </w:tabs>
-        <w:ind w:left="3600" w:hanging="360"/>
-      </w:pPr>
-      <w:rPr>
-        <w:rFonts w:ascii="Wingdings" w:hAnsi="Wingdings" w:hint="default"/>
-        <w:sz w:val="20"/>
-      </w:rPr>
-    </w:lvl>
-    <w:lvl w:ilvl="5" w:tentative="1">
-      <w:start w:val="1"/>
-      <w:numFmt w:val="bullet"/>
-      <w:lvlText w:val=""/>
-      <w:lvlJc w:val="left"/>
-      <w:pPr>
-        <w:tabs>
-          <w:tab w:val="num" w:pos="4320"/>
-        </w:tabs>
-        <w:ind w:left="4320" w:hanging="360"/>
-      </w:pPr>
-      <w:rPr>
-        <w:rFonts w:ascii="Wingdings" w:hAnsi="Wingdings" w:hint="default"/>
-        <w:sz w:val="20"/>
-      </w:rPr>
-    </w:lvl>
-    <w:lvl w:ilvl="6" w:tentative="1">
-      <w:start w:val="1"/>
-      <w:numFmt w:val="bullet"/>
-      <w:lvlText w:val=""/>
-      <w:lvlJc w:val="left"/>
-      <w:pPr>
-        <w:tabs>
-          <w:tab w:val="num" w:pos="5040"/>
-        </w:tabs>
-        <w:ind w:left="5040" w:hanging="360"/>
-      </w:pPr>
-      <w:rPr>
-        <w:rFonts w:ascii="Wingdings" w:hAnsi="Wingdings" w:hint="default"/>
-        <w:sz w:val="20"/>
-      </w:rPr>
-    </w:lvl>
-    <w:lvl w:ilvl="7" w:tentative="1">
-      <w:start w:val="1"/>
-      <w:numFmt w:val="bullet"/>
-      <w:lvlText w:val=""/>
-      <w:lvlJc w:val="left"/>
-      <w:pPr>
-        <w:tabs>
-          <w:tab w:val="num" w:pos="5760"/>
-        </w:tabs>
-        <w:ind w:left="5760" w:hanging="360"/>
-      </w:pPr>
-      <w:rPr>
-        <w:rFonts w:ascii="Wingdings" w:hAnsi="Wingdings" w:hint="default"/>
-        <w:sz w:val="20"/>
-      </w:rPr>
-    </w:lvl>
-    <w:lvl w:ilvl="8" w:tentative="1">
-      <w:start w:val="1"/>
-      <w:numFmt w:val="bullet"/>
-      <w:lvlText w:val=""/>
-      <w:lvlJc w:val="left"/>
-      <w:pPr>
-        <w:tabs>
-          <w:tab w:val="num" w:pos="6480"/>
-        </w:tabs>
-        <w:ind w:left="6480" w:hanging="360"/>
-      </w:pPr>
-      <w:rPr>
-        <w:rFonts w:ascii="Wingdings" w:hAnsi="Wingdings" w:hint="default"/>
-        <w:sz w:val="20"/>
-      </w:rPr>
-    </w:lvl>
-  </w:abstractNum>
-  <w:abstractNum w:abstractNumId="18" w15:restartNumberingAfterBreak="0">
+  <w:abstractNum w:abstractNumId="12" w15:restartNumberingAfterBreak="0">
     <w:nsid w:val="5D902C32"/>
     <w:multiLevelType w:val="hybridMultilevel"/>
     <w:tmpl w:val="6EC891E8"/>
@@ -4437,7 +3097,7 @@
       </w:pPr>
     </w:lvl>
   </w:abstractNum>
-  <w:abstractNum w:abstractNumId="19" w15:restartNumberingAfterBreak="0">
+  <w:abstractNum w:abstractNumId="13" w15:restartNumberingAfterBreak="0">
     <w:nsid w:val="5EC33394"/>
     <w:multiLevelType w:val="multilevel"/>
     <w:tmpl w:val="C8261284"/>
@@ -4526,7 +3186,7 @@
       </w:pPr>
     </w:lvl>
   </w:abstractNum>
-  <w:abstractNum w:abstractNumId="20" w15:restartNumberingAfterBreak="0">
+  <w:abstractNum w:abstractNumId="14" w15:restartNumberingAfterBreak="0">
     <w:nsid w:val="7E2477B9"/>
     <w:multiLevelType w:val="hybridMultilevel"/>
     <w:tmpl w:val="B044C4A8"/>
@@ -4616,34 +3276,34 @@
     </w:lvl>
   </w:abstractNum>
   <w:num w:numId="1" w16cid:durableId="1726444968">
-    <w:abstractNumId w:val="6"/>
+    <w:abstractNumId w:val="5"/>
   </w:num>
   <w:num w:numId="2" w16cid:durableId="44762915">
-    <w:abstractNumId w:val="8"/>
+    <w:abstractNumId w:val="7"/>
   </w:num>
   <w:num w:numId="3" w16cid:durableId="1069226769">
     <w:abstractNumId w:val="1"/>
   </w:num>
   <w:num w:numId="4" w16cid:durableId="1852446849">
-    <w:abstractNumId w:val="15"/>
+    <w:abstractNumId w:val="10"/>
   </w:num>
   <w:num w:numId="5" w16cid:durableId="1374421500">
-    <w:abstractNumId w:val="18"/>
+    <w:abstractNumId w:val="12"/>
   </w:num>
   <w:num w:numId="6" w16cid:durableId="267205637">
-    <w:abstractNumId w:val="19"/>
+    <w:abstractNumId w:val="13"/>
   </w:num>
   <w:num w:numId="7" w16cid:durableId="2020111381">
     <w:abstractNumId w:val="3"/>
   </w:num>
   <w:num w:numId="8" w16cid:durableId="27266526">
-    <w:abstractNumId w:val="13"/>
+    <w:abstractNumId w:val="9"/>
   </w:num>
   <w:num w:numId="9" w16cid:durableId="2095936602">
     <w:abstractNumId w:val="0"/>
   </w:num>
   <w:num w:numId="10" w16cid:durableId="774713555">
-    <w:abstractNumId w:val="20"/>
+    <w:abstractNumId w:val="14"/>
   </w:num>
   <w:num w:numId="11" w16cid:durableId="13263071">
     <w:abstractNumId w:val="4"/>
@@ -4652,31 +3312,13 @@
     <w:abstractNumId w:val="2"/>
   </w:num>
   <w:num w:numId="13" w16cid:durableId="1003900387">
-    <w:abstractNumId w:val="7"/>
+    <w:abstractNumId w:val="6"/>
   </w:num>
   <w:num w:numId="14" w16cid:durableId="1527333976">
-    <w:abstractNumId w:val="16"/>
+    <w:abstractNumId w:val="11"/>
   </w:num>
   <w:num w:numId="15" w16cid:durableId="2085833125">
-    <w:abstractNumId w:val="10"/>
-  </w:num>
-  <w:num w:numId="16" w16cid:durableId="2010208440">
-    <w:abstractNumId w:val="11"/>
-  </w:num>
-  <w:num w:numId="17" w16cid:durableId="1781995588">
-    <w:abstractNumId w:val="17"/>
-  </w:num>
-  <w:num w:numId="18" w16cid:durableId="880167941">
-    <w:abstractNumId w:val="12"/>
-  </w:num>
-  <w:num w:numId="19" w16cid:durableId="321548186">
-    <w:abstractNumId w:val="5"/>
-  </w:num>
-  <w:num w:numId="20" w16cid:durableId="743647625">
-    <w:abstractNumId w:val="14"/>
-  </w:num>
-  <w:num w:numId="21" w16cid:durableId="1896816786">
-    <w:abstractNumId w:val="9"/>
+    <w:abstractNumId w:val="8"/>
   </w:num>
 </w:numbering>
 </file>
@@ -5076,16 +3718,16 @@
     <w:lsdException w:name="Unresolved Mention" w:semiHidden="1" w:unhideWhenUsed="1"/>
     <w:lsdException w:name="Smart Link" w:semiHidden="1" w:unhideWhenUsed="1"/>
   </w:latentStyles>
-  <w:style w:type="paragraph" w:default="1" w:styleId="Normal">
+  <w:style w:type="paragraph" w:default="1" w:styleId="Standaard">
     <w:name w:val="Normal"/>
     <w:qFormat/>
     <w:rsid w:val="00B44264"/>
   </w:style>
-  <w:style w:type="paragraph" w:styleId="Heading1">
+  <w:style w:type="paragraph" w:styleId="Kop1">
     <w:name w:val="heading 1"/>
-    <w:basedOn w:val="Normal"/>
-    <w:next w:val="Normal"/>
-    <w:link w:val="Heading1Char"/>
+    <w:basedOn w:val="Standaard"/>
+    <w:next w:val="Standaard"/>
+    <w:link w:val="Kop1Char"/>
     <w:uiPriority w:val="9"/>
     <w:qFormat/>
     <w:rsid w:val="00B44264"/>
@@ -5103,11 +3745,11 @@
       <w:szCs w:val="32"/>
     </w:rPr>
   </w:style>
-  <w:style w:type="paragraph" w:styleId="Heading2">
+  <w:style w:type="paragraph" w:styleId="Kop2">
     <w:name w:val="heading 2"/>
-    <w:basedOn w:val="Normal"/>
-    <w:next w:val="Normal"/>
-    <w:link w:val="Heading2Char"/>
+    <w:basedOn w:val="Standaard"/>
+    <w:next w:val="Standaard"/>
+    <w:link w:val="Kop2Char"/>
     <w:uiPriority w:val="9"/>
     <w:unhideWhenUsed/>
     <w:qFormat/>
@@ -5126,11 +3768,11 @@
       <w:szCs w:val="26"/>
     </w:rPr>
   </w:style>
-  <w:style w:type="paragraph" w:styleId="Heading3">
+  <w:style w:type="paragraph" w:styleId="Kop3">
     <w:name w:val="heading 3"/>
-    <w:basedOn w:val="Normal"/>
-    <w:next w:val="Normal"/>
-    <w:link w:val="Heading3Char"/>
+    <w:basedOn w:val="Standaard"/>
+    <w:next w:val="Standaard"/>
+    <w:link w:val="Kop3Char"/>
     <w:uiPriority w:val="9"/>
     <w:unhideWhenUsed/>
     <w:qFormat/>
@@ -5148,11 +3790,11 @@
       <w:szCs w:val="24"/>
     </w:rPr>
   </w:style>
-  <w:style w:type="paragraph" w:styleId="Heading4">
+  <w:style w:type="paragraph" w:styleId="Kop4">
     <w:name w:val="heading 4"/>
-    <w:basedOn w:val="Normal"/>
-    <w:next w:val="Normal"/>
-    <w:link w:val="Heading4Char"/>
+    <w:basedOn w:val="Standaard"/>
+    <w:next w:val="Standaard"/>
+    <w:link w:val="Kop4Char"/>
     <w:uiPriority w:val="9"/>
     <w:semiHidden/>
     <w:unhideWhenUsed/>
@@ -5171,11 +3813,11 @@
       <w:color w:val="000000" w:themeColor="text1"/>
     </w:rPr>
   </w:style>
-  <w:style w:type="paragraph" w:styleId="Heading6">
+  <w:style w:type="paragraph" w:styleId="Kop6">
     <w:name w:val="heading 6"/>
-    <w:basedOn w:val="Normal"/>
-    <w:next w:val="Normal"/>
-    <w:link w:val="Heading6Char"/>
+    <w:basedOn w:val="Standaard"/>
+    <w:next w:val="Standaard"/>
+    <w:link w:val="Kop6Char"/>
     <w:uiPriority w:val="9"/>
     <w:semiHidden/>
     <w:unhideWhenUsed/>
@@ -5192,12 +3834,12 @@
       <w:color w:val="1F4D78" w:themeColor="accent1" w:themeShade="7F"/>
     </w:rPr>
   </w:style>
-  <w:style w:type="character" w:default="1" w:styleId="DefaultParagraphFont">
+  <w:style w:type="character" w:default="1" w:styleId="Standaardalinea-lettertype">
     <w:name w:val="Default Paragraph Font"/>
     <w:uiPriority w:val="1"/>
     <w:unhideWhenUsed/>
   </w:style>
-  <w:style w:type="table" w:default="1" w:styleId="TableNormal">
+  <w:style w:type="table" w:default="1" w:styleId="Standaardtabel">
     <w:name w:val="Normal Table"/>
     <w:uiPriority w:val="99"/>
     <w:semiHidden/>
@@ -5212,16 +3854,16 @@
       </w:tblCellMar>
     </w:tblPr>
   </w:style>
-  <w:style w:type="numbering" w:default="1" w:styleId="NoList">
+  <w:style w:type="numbering" w:default="1" w:styleId="Geenlijst">
     <w:name w:val="No List"/>
     <w:uiPriority w:val="99"/>
     <w:semiHidden/>
     <w:unhideWhenUsed/>
   </w:style>
-  <w:style w:type="paragraph" w:styleId="Header">
+  <w:style w:type="paragraph" w:styleId="Koptekst">
     <w:name w:val="header"/>
-    <w:basedOn w:val="Normal"/>
-    <w:link w:val="HeaderChar"/>
+    <w:basedOn w:val="Standaard"/>
+    <w:link w:val="KoptekstChar"/>
     <w:uiPriority w:val="99"/>
     <w:unhideWhenUsed/>
     <w:rsid w:val="003D0CAD"/>
@@ -5233,17 +3875,17 @@
       <w:spacing w:after="0" w:line="240" w:lineRule="auto"/>
     </w:pPr>
   </w:style>
-  <w:style w:type="character" w:customStyle="1" w:styleId="HeaderChar">
-    <w:name w:val="Header Char"/>
-    <w:basedOn w:val="DefaultParagraphFont"/>
-    <w:link w:val="Header"/>
+  <w:style w:type="character" w:customStyle="1" w:styleId="KoptekstChar">
+    <w:name w:val="Koptekst Char"/>
+    <w:basedOn w:val="Standaardalinea-lettertype"/>
+    <w:link w:val="Koptekst"/>
     <w:uiPriority w:val="99"/>
     <w:rsid w:val="003D0CAD"/>
   </w:style>
-  <w:style w:type="paragraph" w:styleId="Footer">
+  <w:style w:type="paragraph" w:styleId="Voettekst">
     <w:name w:val="footer"/>
-    <w:basedOn w:val="Normal"/>
-    <w:link w:val="FooterChar"/>
+    <w:basedOn w:val="Standaard"/>
+    <w:link w:val="VoettekstChar"/>
     <w:uiPriority w:val="99"/>
     <w:unhideWhenUsed/>
     <w:rsid w:val="003D0CAD"/>
@@ -5255,16 +3897,16 @@
       <w:spacing w:after="0" w:line="240" w:lineRule="auto"/>
     </w:pPr>
   </w:style>
-  <w:style w:type="character" w:customStyle="1" w:styleId="FooterChar">
-    <w:name w:val="Footer Char"/>
-    <w:basedOn w:val="DefaultParagraphFont"/>
-    <w:link w:val="Footer"/>
+  <w:style w:type="character" w:customStyle="1" w:styleId="VoettekstChar">
+    <w:name w:val="Voettekst Char"/>
+    <w:basedOn w:val="Standaardalinea-lettertype"/>
+    <w:link w:val="Voettekst"/>
     <w:uiPriority w:val="99"/>
     <w:rsid w:val="003D0CAD"/>
   </w:style>
-  <w:style w:type="table" w:styleId="TableGrid">
+  <w:style w:type="table" w:styleId="Tabelraster">
     <w:name w:val="Table Grid"/>
-    <w:basedOn w:val="TableNormal"/>
+    <w:basedOn w:val="Standaardtabel"/>
     <w:uiPriority w:val="59"/>
     <w:rsid w:val="003D0CAD"/>
     <w:pPr>
@@ -5281,9 +3923,9 @@
       </w:tblBorders>
     </w:tblPr>
   </w:style>
-  <w:style w:type="paragraph" w:styleId="ListParagraph">
+  <w:style w:type="paragraph" w:styleId="Lijstalinea">
     <w:name w:val="List Paragraph"/>
-    <w:basedOn w:val="Normal"/>
+    <w:basedOn w:val="Standaard"/>
     <w:uiPriority w:val="34"/>
     <w:qFormat/>
     <w:rsid w:val="00716F2B"/>
@@ -5292,10 +3934,10 @@
       <w:contextualSpacing/>
     </w:pPr>
   </w:style>
-  <w:style w:type="character" w:customStyle="1" w:styleId="Heading1Char">
-    <w:name w:val="Heading 1 Char"/>
-    <w:basedOn w:val="DefaultParagraphFont"/>
-    <w:link w:val="Heading1"/>
+  <w:style w:type="character" w:customStyle="1" w:styleId="Kop1Char">
+    <w:name w:val="Kop 1 Char"/>
+    <w:basedOn w:val="Standaardalinea-lettertype"/>
+    <w:link w:val="Kop1"/>
     <w:uiPriority w:val="9"/>
     <w:rsid w:val="00B44264"/>
     <w:rPr>
@@ -5305,10 +3947,10 @@
       <w:szCs w:val="32"/>
     </w:rPr>
   </w:style>
-  <w:style w:type="character" w:customStyle="1" w:styleId="Heading2Char">
-    <w:name w:val="Heading 2 Char"/>
-    <w:basedOn w:val="DefaultParagraphFont"/>
-    <w:link w:val="Heading2"/>
+  <w:style w:type="character" w:customStyle="1" w:styleId="Kop2Char">
+    <w:name w:val="Kop 2 Char"/>
+    <w:basedOn w:val="Standaardalinea-lettertype"/>
+    <w:link w:val="Kop2"/>
     <w:uiPriority w:val="9"/>
     <w:rsid w:val="00B44264"/>
     <w:rPr>
@@ -5318,10 +3960,10 @@
       <w:szCs w:val="26"/>
     </w:rPr>
   </w:style>
-  <w:style w:type="character" w:customStyle="1" w:styleId="Heading3Char">
-    <w:name w:val="Heading 3 Char"/>
-    <w:basedOn w:val="DefaultParagraphFont"/>
-    <w:link w:val="Heading3"/>
+  <w:style w:type="character" w:customStyle="1" w:styleId="Kop3Char">
+    <w:name w:val="Kop 3 Char"/>
+    <w:basedOn w:val="Standaardalinea-lettertype"/>
+    <w:link w:val="Kop3"/>
     <w:uiPriority w:val="9"/>
     <w:rsid w:val="00B44264"/>
     <w:rPr>
@@ -5331,10 +3973,10 @@
       <w:szCs w:val="24"/>
     </w:rPr>
   </w:style>
-  <w:style w:type="character" w:customStyle="1" w:styleId="Heading4Char">
-    <w:name w:val="Heading 4 Char"/>
-    <w:basedOn w:val="DefaultParagraphFont"/>
-    <w:link w:val="Heading4"/>
+  <w:style w:type="character" w:customStyle="1" w:styleId="Kop4Char">
+    <w:name w:val="Kop 4 Char"/>
+    <w:basedOn w:val="Standaardalinea-lettertype"/>
+    <w:link w:val="Kop4"/>
     <w:uiPriority w:val="9"/>
     <w:semiHidden/>
     <w:rsid w:val="00B44264"/>
@@ -5345,10 +3987,10 @@
       <w:color w:val="000000" w:themeColor="text1"/>
     </w:rPr>
   </w:style>
-  <w:style w:type="paragraph" w:styleId="BalloonText">
+  <w:style w:type="paragraph" w:styleId="Ballontekst">
     <w:name w:val="Balloon Text"/>
-    <w:basedOn w:val="Normal"/>
-    <w:link w:val="BalloonTextChar"/>
+    <w:basedOn w:val="Standaard"/>
+    <w:link w:val="BallontekstChar"/>
     <w:uiPriority w:val="99"/>
     <w:semiHidden/>
     <w:unhideWhenUsed/>
@@ -5362,10 +4004,10 @@
       <w:szCs w:val="16"/>
     </w:rPr>
   </w:style>
-  <w:style w:type="character" w:customStyle="1" w:styleId="BalloonTextChar">
-    <w:name w:val="Balloon Text Char"/>
-    <w:basedOn w:val="DefaultParagraphFont"/>
-    <w:link w:val="BalloonText"/>
+  <w:style w:type="character" w:customStyle="1" w:styleId="BallontekstChar">
+    <w:name w:val="Ballontekst Char"/>
+    <w:basedOn w:val="Standaardalinea-lettertype"/>
+    <w:link w:val="Ballontekst"/>
     <w:uiPriority w:val="99"/>
     <w:semiHidden/>
     <w:rsid w:val="00756DEF"/>
@@ -5375,10 +4017,10 @@
       <w:szCs w:val="16"/>
     </w:rPr>
   </w:style>
-  <w:style w:type="paragraph" w:styleId="TOCHeading">
+  <w:style w:type="paragraph" w:styleId="Kopvaninhoudsopgave">
     <w:name w:val="TOC Heading"/>
-    <w:basedOn w:val="Heading1"/>
-    <w:next w:val="Normal"/>
+    <w:basedOn w:val="Kop1"/>
+    <w:next w:val="Standaard"/>
     <w:uiPriority w:val="39"/>
     <w:unhideWhenUsed/>
     <w:qFormat/>
@@ -5398,10 +4040,10 @@
       <w:lang w:eastAsia="nl-NL"/>
     </w:rPr>
   </w:style>
-  <w:style w:type="paragraph" w:styleId="TOC1">
+  <w:style w:type="paragraph" w:styleId="Inhopg1">
     <w:name w:val="toc 1"/>
-    <w:basedOn w:val="Normal"/>
-    <w:next w:val="Normal"/>
+    <w:basedOn w:val="Standaard"/>
+    <w:next w:val="Standaard"/>
     <w:autoRedefine/>
     <w:uiPriority w:val="39"/>
     <w:unhideWhenUsed/>
@@ -5412,7 +4054,7 @@
   </w:style>
   <w:style w:type="character" w:styleId="Hyperlink">
     <w:name w:val="Hyperlink"/>
-    <w:basedOn w:val="DefaultParagraphFont"/>
+    <w:basedOn w:val="Standaardalinea-lettertype"/>
     <w:uiPriority w:val="99"/>
     <w:unhideWhenUsed/>
     <w:rsid w:val="00DD7202"/>
@@ -5421,11 +4063,11 @@
       <w:u w:val="single"/>
     </w:rPr>
   </w:style>
-  <w:style w:type="paragraph" w:styleId="Title">
+  <w:style w:type="paragraph" w:styleId="Titel">
     <w:name w:val="Title"/>
-    <w:basedOn w:val="Normal"/>
-    <w:next w:val="Normal"/>
-    <w:link w:val="TitleChar"/>
+    <w:basedOn w:val="Standaard"/>
+    <w:next w:val="Standaard"/>
+    <w:link w:val="TitelChar"/>
     <w:uiPriority w:val="10"/>
     <w:qFormat/>
     <w:rsid w:val="00DD7202"/>
@@ -5445,10 +4087,10 @@
       <w:szCs w:val="52"/>
     </w:rPr>
   </w:style>
-  <w:style w:type="character" w:customStyle="1" w:styleId="TitleChar">
-    <w:name w:val="Title Char"/>
-    <w:basedOn w:val="DefaultParagraphFont"/>
-    <w:link w:val="Title"/>
+  <w:style w:type="character" w:customStyle="1" w:styleId="TitelChar">
+    <w:name w:val="Titel Char"/>
+    <w:basedOn w:val="Standaardalinea-lettertype"/>
+    <w:link w:val="Titel"/>
     <w:uiPriority w:val="10"/>
     <w:rsid w:val="00DD7202"/>
     <w:rPr>
@@ -5460,11 +4102,11 @@
       <w:szCs w:val="52"/>
     </w:rPr>
   </w:style>
-  <w:style w:type="paragraph" w:styleId="Subtitle">
+  <w:style w:type="paragraph" w:styleId="Ondertitel">
     <w:name w:val="Subtitle"/>
-    <w:basedOn w:val="Normal"/>
-    <w:next w:val="Normal"/>
-    <w:link w:val="SubtitleChar"/>
+    <w:basedOn w:val="Standaard"/>
+    <w:next w:val="Standaard"/>
+    <w:link w:val="OndertitelChar"/>
     <w:uiPriority w:val="11"/>
     <w:qFormat/>
     <w:rsid w:val="00DD7202"/>
@@ -5483,10 +4125,10 @@
       <w:szCs w:val="24"/>
     </w:rPr>
   </w:style>
-  <w:style w:type="character" w:customStyle="1" w:styleId="SubtitleChar">
-    <w:name w:val="Subtitle Char"/>
-    <w:basedOn w:val="DefaultParagraphFont"/>
-    <w:link w:val="Subtitle"/>
+  <w:style w:type="character" w:customStyle="1" w:styleId="OndertitelChar">
+    <w:name w:val="Ondertitel Char"/>
+    <w:basedOn w:val="Standaardalinea-lettertype"/>
+    <w:link w:val="Ondertitel"/>
     <w:uiPriority w:val="11"/>
     <w:rsid w:val="00DD7202"/>
     <w:rPr>
@@ -5499,9 +4141,9 @@
       <w:szCs w:val="24"/>
     </w:rPr>
   </w:style>
-  <w:style w:type="character" w:styleId="CommentReference">
+  <w:style w:type="character" w:styleId="Verwijzingopmerking">
     <w:name w:val="annotation reference"/>
-    <w:basedOn w:val="DefaultParagraphFont"/>
+    <w:basedOn w:val="Standaardalinea-lettertype"/>
     <w:uiPriority w:val="99"/>
     <w:semiHidden/>
     <w:unhideWhenUsed/>
@@ -5511,10 +4153,10 @@
       <w:szCs w:val="18"/>
     </w:rPr>
   </w:style>
-  <w:style w:type="paragraph" w:styleId="CommentText">
+  <w:style w:type="paragraph" w:styleId="Tekstopmerking">
     <w:name w:val="annotation text"/>
-    <w:basedOn w:val="Normal"/>
-    <w:link w:val="CommentTextChar"/>
+    <w:basedOn w:val="Standaard"/>
+    <w:link w:val="TekstopmerkingChar"/>
     <w:uiPriority w:val="99"/>
     <w:semiHidden/>
     <w:unhideWhenUsed/>
@@ -5527,10 +4169,10 @@
       <w:szCs w:val="24"/>
     </w:rPr>
   </w:style>
-  <w:style w:type="character" w:customStyle="1" w:styleId="CommentTextChar">
-    <w:name w:val="Comment Text Char"/>
-    <w:basedOn w:val="DefaultParagraphFont"/>
-    <w:link w:val="CommentText"/>
+  <w:style w:type="character" w:customStyle="1" w:styleId="TekstopmerkingChar">
+    <w:name w:val="Tekst opmerking Char"/>
+    <w:basedOn w:val="Standaardalinea-lettertype"/>
+    <w:link w:val="Tekstopmerking"/>
     <w:uiPriority w:val="99"/>
     <w:semiHidden/>
     <w:rsid w:val="001F68CA"/>
@@ -5539,11 +4181,11 @@
       <w:szCs w:val="24"/>
     </w:rPr>
   </w:style>
-  <w:style w:type="paragraph" w:styleId="CommentSubject">
+  <w:style w:type="paragraph" w:styleId="Onderwerpvanopmerking">
     <w:name w:val="annotation subject"/>
-    <w:basedOn w:val="CommentText"/>
-    <w:next w:val="CommentText"/>
-    <w:link w:val="CommentSubjectChar"/>
+    <w:basedOn w:val="Tekstopmerking"/>
+    <w:next w:val="Tekstopmerking"/>
+    <w:link w:val="OnderwerpvanopmerkingChar"/>
     <w:uiPriority w:val="99"/>
     <w:semiHidden/>
     <w:unhideWhenUsed/>
@@ -5555,10 +4197,10 @@
       <w:szCs w:val="20"/>
     </w:rPr>
   </w:style>
-  <w:style w:type="character" w:customStyle="1" w:styleId="CommentSubjectChar">
-    <w:name w:val="Comment Subject Char"/>
-    <w:basedOn w:val="CommentTextChar"/>
-    <w:link w:val="CommentSubject"/>
+  <w:style w:type="character" w:customStyle="1" w:styleId="OnderwerpvanopmerkingChar">
+    <w:name w:val="Onderwerp van opmerking Char"/>
+    <w:basedOn w:val="TekstopmerkingChar"/>
+    <w:link w:val="Onderwerpvanopmerking"/>
     <w:uiPriority w:val="99"/>
     <w:semiHidden/>
     <w:rsid w:val="001F68CA"/>
@@ -5571,12 +4213,12 @@
   </w:style>
   <w:style w:type="character" w:customStyle="1" w:styleId="lewnzc">
     <w:name w:val="lewnzc"/>
-    <w:basedOn w:val="DefaultParagraphFont"/>
+    <w:basedOn w:val="Standaardalinea-lettertype"/>
     <w:rsid w:val="003A1469"/>
   </w:style>
-  <w:style w:type="character" w:styleId="Emphasis">
+  <w:style w:type="character" w:styleId="Nadruk">
     <w:name w:val="Emphasis"/>
-    <w:basedOn w:val="DefaultParagraphFont"/>
+    <w:basedOn w:val="Standaardalinea-lettertype"/>
     <w:uiPriority w:val="20"/>
     <w:qFormat/>
     <w:rsid w:val="003A1469"/>
@@ -5587,10 +4229,10 @@
   </w:style>
   <w:style w:type="character" w:customStyle="1" w:styleId="tlssbb">
     <w:name w:val="tlssbb"/>
-    <w:basedOn w:val="DefaultParagraphFont"/>
+    <w:basedOn w:val="Standaardalinea-lettertype"/>
     <w:rsid w:val="00B2286A"/>
   </w:style>
-  <w:style w:type="paragraph" w:styleId="NoSpacing">
+  <w:style w:type="paragraph" w:styleId="Geenafstand">
     <w:name w:val="No Spacing"/>
     <w:uiPriority w:val="1"/>
     <w:qFormat/>
@@ -5599,10 +4241,10 @@
       <w:spacing w:after="0" w:line="240" w:lineRule="auto"/>
     </w:pPr>
   </w:style>
-  <w:style w:type="character" w:customStyle="1" w:styleId="Heading6Char">
-    <w:name w:val="Heading 6 Char"/>
-    <w:basedOn w:val="DefaultParagraphFont"/>
-    <w:link w:val="Heading6"/>
+  <w:style w:type="character" w:customStyle="1" w:styleId="Kop6Char">
+    <w:name w:val="Kop 6 Char"/>
+    <w:basedOn w:val="Standaardalinea-lettertype"/>
+    <w:link w:val="Kop6"/>
     <w:uiPriority w:val="9"/>
     <w:semiHidden/>
     <w:rsid w:val="00710649"/>
@@ -5611,10 +4253,10 @@
       <w:color w:val="1F4D78" w:themeColor="accent1" w:themeShade="7F"/>
     </w:rPr>
   </w:style>
-  <w:style w:type="paragraph" w:styleId="TOC3">
+  <w:style w:type="paragraph" w:styleId="Inhopg3">
     <w:name w:val="toc 3"/>
-    <w:basedOn w:val="Normal"/>
-    <w:next w:val="Normal"/>
+    <w:basedOn w:val="Standaard"/>
+    <w:next w:val="Standaard"/>
     <w:autoRedefine/>
     <w:uiPriority w:val="39"/>
     <w:unhideWhenUsed/>
@@ -5624,10 +4266,10 @@
       <w:ind w:left="440"/>
     </w:pPr>
   </w:style>
-  <w:style w:type="paragraph" w:styleId="TOC2">
+  <w:style w:type="paragraph" w:styleId="Inhopg2">
     <w:name w:val="toc 2"/>
-    <w:basedOn w:val="Normal"/>
-    <w:next w:val="Normal"/>
+    <w:basedOn w:val="Standaard"/>
+    <w:next w:val="Standaard"/>
     <w:autoRedefine/>
     <w:uiPriority w:val="39"/>
     <w:unhideWhenUsed/>
@@ -5902,22 +4544,63 @@
 </file>
 
 <file path=customXml/item1.xml><?xml version="1.0" encoding="utf-8"?>
-<b:Sources xmlns:b="http://schemas.openxmlformats.org/officeDocument/2006/bibliography" xmlns="http://schemas.openxmlformats.org/officeDocument/2006/bibliography" SelectedStyle="\APASixthEditionOfficeOnline.xsl" StyleName="APA" Version="6"/>
+<?mso-contentType ?>
+<FormTemplates xmlns="http://schemas.microsoft.com/sharepoint/v3/contenttype/forms">
+  <Display>DocumentLibraryForm</Display>
+  <Edit>DocumentLibraryForm</Edit>
+  <New>DocumentLibraryForm</New>
+</FormTemplates>
 </file>
 
 <file path=customXml/item2.xml><?xml version="1.0" encoding="utf-8"?>
-<ct:contentTypeSchema xmlns:ct="http://schemas.microsoft.com/office/2006/metadata/contentType" xmlns:ma="http://schemas.microsoft.com/office/2006/metadata/properties/metaAttributes" ct:_="" ma:_="" ma:contentTypeName="Document" ma:contentTypeID="0x010100F3A0A6556D891846A5E7990F567EB0C4" ma:contentTypeVersion="0" ma:contentTypeDescription="Een nieuw document maken." ma:contentTypeScope="" ma:versionID="81d6595f89c5b877f949cafa873558e6">
-  <xsd:schema xmlns:xsd="http://www.w3.org/2001/XMLSchema" xmlns:xs="http://www.w3.org/2001/XMLSchema" xmlns:p="http://schemas.microsoft.com/office/2006/metadata/properties" targetNamespace="http://schemas.microsoft.com/office/2006/metadata/properties" ma:root="true" ma:fieldsID="c12244989ec27873bed08276c42f95ad">
+<p:properties xmlns:p="http://schemas.microsoft.com/office/2006/metadata/properties" xmlns:xsi="http://www.w3.org/2001/XMLSchema-instance" xmlns:pc="http://schemas.microsoft.com/office/infopath/2007/PartnerControls">
+  <documentManagement/>
+</p:properties>
+</file>
+
+<file path=customXml/item3.xml><?xml version="1.0" encoding="utf-8"?>
+<ct:contentTypeSchema xmlns:ct="http://schemas.microsoft.com/office/2006/metadata/contentType" xmlns:ma="http://schemas.microsoft.com/office/2006/metadata/properties/metaAttributes" ct:_="" ma:_="" ma:contentTypeName="Document" ma:contentTypeID="0x010100F3A0A6556D891846A5E7990F567EB0C4" ma:contentTypeVersion="4" ma:contentTypeDescription="Een nieuw document maken." ma:contentTypeScope="" ma:versionID="63eac58bbca023c420c8f548669a5580">
+  <xsd:schema xmlns:xsd="http://www.w3.org/2001/XMLSchema" xmlns:xs="http://www.w3.org/2001/XMLSchema" xmlns:p="http://schemas.microsoft.com/office/2006/metadata/properties" xmlns:ns2="15ab1fb3-573a-419f-a3fd-7ffafb39fdcf" targetNamespace="http://schemas.microsoft.com/office/2006/metadata/properties" ma:root="true" ma:fieldsID="b141c0b2baba5699d2ec8361ad04e0a0" ns2:_="">
+    <xsd:import namespace="15ab1fb3-573a-419f-a3fd-7ffafb39fdcf"/>
     <xsd:element name="properties">
       <xsd:complexType>
         <xsd:sequence>
           <xsd:element name="documentManagement">
             <xsd:complexType>
-              <xsd:all/>
+              <xsd:all>
+                <xsd:element ref="ns2:MediaServiceMetadata" minOccurs="0"/>
+                <xsd:element ref="ns2:MediaServiceFastMetadata" minOccurs="0"/>
+                <xsd:element ref="ns2:MediaServiceSearchProperties" minOccurs="0"/>
+                <xsd:element ref="ns2:MediaServiceObjectDetectorVersions" minOccurs="0"/>
+              </xsd:all>
             </xsd:complexType>
           </xsd:element>
         </xsd:sequence>
       </xsd:complexType>
+    </xsd:element>
+  </xsd:schema>
+  <xsd:schema xmlns:xsd="http://www.w3.org/2001/XMLSchema" xmlns:xs="http://www.w3.org/2001/XMLSchema" xmlns:dms="http://schemas.microsoft.com/office/2006/documentManagement/types" xmlns:pc="http://schemas.microsoft.com/office/infopath/2007/PartnerControls" targetNamespace="15ab1fb3-573a-419f-a3fd-7ffafb39fdcf" elementFormDefault="qualified">
+    <xsd:import namespace="http://schemas.microsoft.com/office/2006/documentManagement/types"/>
+    <xsd:import namespace="http://schemas.microsoft.com/office/infopath/2007/PartnerControls"/>
+    <xsd:element name="MediaServiceMetadata" ma:index="8" nillable="true" ma:displayName="MediaServiceMetadata" ma:hidden="true" ma:internalName="MediaServiceMetadata" ma:readOnly="true">
+      <xsd:simpleType>
+        <xsd:restriction base="dms:Note"/>
+      </xsd:simpleType>
+    </xsd:element>
+    <xsd:element name="MediaServiceFastMetadata" ma:index="9" nillable="true" ma:displayName="MediaServiceFastMetadata" ma:hidden="true" ma:internalName="MediaServiceFastMetadata" ma:readOnly="true">
+      <xsd:simpleType>
+        <xsd:restriction base="dms:Note"/>
+      </xsd:simpleType>
+    </xsd:element>
+    <xsd:element name="MediaServiceSearchProperties" ma:index="10" nillable="true" ma:displayName="MediaServiceSearchProperties" ma:hidden="true" ma:internalName="MediaServiceSearchProperties" ma:readOnly="true">
+      <xsd:simpleType>
+        <xsd:restriction base="dms:Note"/>
+      </xsd:simpleType>
+    </xsd:element>
+    <xsd:element name="MediaServiceObjectDetectorVersions" ma:index="11" nillable="true" ma:displayName="MediaServiceObjectDetectorVersions" ma:hidden="true" ma:indexed="true" ma:internalName="MediaServiceObjectDetectorVersions" ma:readOnly="true">
+      <xsd:simpleType>
+        <xsd:restriction base="dms:Text"/>
+      </xsd:simpleType>
     </xsd:element>
   </xsd:schema>
   <xsd:schema xmlns="http://schemas.openxmlformats.org/package/2006/metadata/core-properties" xmlns:xsd="http://www.w3.org/2001/XMLSchema" xmlns:xsi="http://www.w3.org/2001/XMLSchema-instance" xmlns:dc="http://purl.org/dc/elements/1.1/" xmlns:dcterms="http://purl.org/dc/terms/" xmlns:odoc="http://schemas.microsoft.com/internal/obd" targetNamespace="http://schemas.openxmlformats.org/package/2006/metadata/core-properties" elementFormDefault="qualified" attributeFormDefault="unqualified" blockDefault="#all">
@@ -6019,58 +4702,37 @@
 </ct:contentTypeSchema>
 </file>
 
-<file path=customXml/item3.xml><?xml version="1.0" encoding="utf-8"?>
-<p:properties xmlns:p="http://schemas.microsoft.com/office/2006/metadata/properties" xmlns:xsi="http://www.w3.org/2001/XMLSchema-instance" xmlns:pc="http://schemas.microsoft.com/office/infopath/2007/PartnerControls">
-  <documentManagement/>
-</p:properties>
-</file>
-
 <file path=customXml/item4.xml><?xml version="1.0" encoding="utf-8"?>
-<?mso-contentType ?>
-<FormTemplates xmlns="http://schemas.microsoft.com/sharepoint/v3/contenttype/forms">
-  <Display>DocumentLibraryForm</Display>
-  <Edit>DocumentLibraryForm</Edit>
-  <New>DocumentLibraryForm</New>
-</FormTemplates>
+<b:Sources xmlns:b="http://schemas.openxmlformats.org/officeDocument/2006/bibliography" xmlns="http://schemas.openxmlformats.org/officeDocument/2006/bibliography" SelectedStyle="\APASixthEditionOfficeOnline.xsl" StyleName="APA" Version="6"/>
 </file>
 
 <file path=customXml/itemProps1.xml><?xml version="1.0" encoding="utf-8"?>
+<ds:datastoreItem xmlns:ds="http://schemas.openxmlformats.org/officeDocument/2006/customXml" ds:itemID="{71288222-CB39-4A4A-8A6D-8431670A3070}">
+  <ds:schemaRefs>
+    <ds:schemaRef ds:uri="http://schemas.microsoft.com/sharepoint/v3/contenttype/forms"/>
+  </ds:schemaRefs>
+</ds:datastoreItem>
+</file>
+
+<file path=customXml/itemProps2.xml><?xml version="1.0" encoding="utf-8"?>
+<ds:datastoreItem xmlns:ds="http://schemas.openxmlformats.org/officeDocument/2006/customXml" ds:itemID="{E02326CE-171F-42A8-830C-4D0C29E69EF4}">
+  <ds:schemaRefs>
+    <ds:schemaRef ds:uri="http://schemas.microsoft.com/office/2006/metadata/properties"/>
+    <ds:schemaRef ds:uri="http://schemas.microsoft.com/office/infopath/2007/PartnerControls"/>
+    <ds:schemaRef ds:uri="32dd6115-ce5d-46b4-b638-9e7d5ca6cbee"/>
+    <ds:schemaRef ds:uri="094ecc41-7a37-40c9-8390-f18431712098"/>
+  </ds:schemaRefs>
+</ds:datastoreItem>
+</file>
+
+<file path=customXml/itemProps3.xml><?xml version="1.0" encoding="utf-8"?>
+<ds:datastoreItem xmlns:ds="http://schemas.openxmlformats.org/officeDocument/2006/customXml" ds:itemID="{9F4CBB32-6553-432B-B2CB-6625D89867F5}"/>
+</file>
+
+<file path=customXml/itemProps4.xml><?xml version="1.0" encoding="utf-8"?>
 <ds:datastoreItem xmlns:ds="http://schemas.openxmlformats.org/officeDocument/2006/customXml" ds:itemID="{72B7D650-2FAA-4D72-B587-235E59E6AC26}">
   <ds:schemaRefs>
     <ds:schemaRef ds:uri="http://schemas.openxmlformats.org/officeDocument/2006/bibliography"/>
   </ds:schemaRefs>
 </ds:datastoreItem>
-</file>
-
-<file path=customXml/itemProps2.xml><?xml version="1.0" encoding="utf-8"?>
-<ds:datastoreItem xmlns:ds="http://schemas.openxmlformats.org/officeDocument/2006/customXml" ds:itemID="{E6865B2E-08B1-4AC3-900F-C37F09BC5DB8}">
-  <ds:schemaRefs>
-    <ds:schemaRef ds:uri="http://schemas.microsoft.com/office/2006/metadata/contentType"/>
-    <ds:schemaRef ds:uri="http://schemas.microsoft.com/office/2006/metadata/properties/metaAttributes"/>
-    <ds:schemaRef ds:uri="http://www.w3.org/2001/XMLSchema"/>
-    <ds:schemaRef ds:uri="http://schemas.microsoft.com/office/2006/metadata/properties"/>
-    <ds:schemaRef ds:uri="http://schemas.openxmlformats.org/package/2006/metadata/core-properties"/>
-    <ds:schemaRef ds:uri="http://purl.org/dc/elements/1.1/"/>
-    <ds:schemaRef ds:uri="http://purl.org/dc/terms/"/>
-    <ds:schemaRef ds:uri="http://schemas.microsoft.com/internal/obd"/>
-    <ds:schemaRef ds:uri="http://schemas.microsoft.com/office/infopath/2007/PartnerControls"/>
-  </ds:schemaRefs>
-</ds:datastoreItem>
-</file>
-
-<file path=customXml/itemProps3.xml><?xml version="1.0" encoding="utf-8"?>
-<ds:datastoreItem xmlns:ds="http://schemas.openxmlformats.org/officeDocument/2006/customXml" ds:itemID="{E02326CE-171F-42A8-830C-4D0C29E69EF4}">
-  <ds:schemaRefs>
-    <ds:schemaRef ds:uri="http://schemas.microsoft.com/office/2006/metadata/properties"/>
-    <ds:schemaRef ds:uri="http://schemas.microsoft.com/office/infopath/2007/PartnerControls"/>
-  </ds:schemaRefs>
-</ds:datastoreItem>
-</file>
-
-<file path=customXml/itemProps4.xml><?xml version="1.0" encoding="utf-8"?>
-<ds:datastoreItem xmlns:ds="http://schemas.openxmlformats.org/officeDocument/2006/customXml" ds:itemID="{71288222-CB39-4A4A-8A6D-8431670A3070}">
-  <ds:schemaRefs>
-    <ds:schemaRef ds:uri="http://schemas.microsoft.com/sharepoint/v3/contenttype/forms"/>
-  </ds:schemaRefs>
-</ds:datastoreItem>
 </file>
</xml_diff>